<commit_message>
Task file uodated with installation guide
</commit_message>
<xml_diff>
--- a/Task.docx
+++ b/Task.docx
@@ -103,6 +103,153 @@
           <w:szCs w:val="24"/>
         </w:rPr>
         <w:t>Complete ML Project Using Iris dataset</w:t>
+      </w:r>
+    </w:p>
+    <w:p>
+      <w:pPr>
+        <w:spacing w:before="280" w:after="80" w:line="240" w:lineRule="auto"/>
+        <w:outlineLvl w:val="2"/>
+        <w:rPr>
+          <w:rFonts w:ascii="Arial" w:eastAsia="Times New Roman" w:hAnsi="Arial" w:cs="Arial"/>
+          <w:b/>
+          <w:color w:val="0D0D0D"/>
+          <w:sz w:val="24"/>
+          <w:szCs w:val="24"/>
+        </w:rPr>
+      </w:pPr>
+    </w:p>
+    <w:p>
+      <w:pPr>
+        <w:spacing w:before="280" w:after="80" w:line="240" w:lineRule="auto"/>
+        <w:outlineLvl w:val="2"/>
+        <w:rPr>
+          <w:rFonts w:ascii="Arial" w:eastAsia="Times New Roman" w:hAnsi="Arial" w:cs="Arial"/>
+          <w:b/>
+          <w:color w:val="0D0D0D"/>
+          <w:sz w:val="33"/>
+          <w:szCs w:val="33"/>
+        </w:rPr>
+      </w:pPr>
+      <w:r>
+        <w:rPr>
+          <w:rFonts w:ascii="Arial" w:eastAsia="Times New Roman" w:hAnsi="Arial" w:cs="Arial"/>
+          <w:b/>
+          <w:color w:val="0D0D0D"/>
+          <w:sz w:val="33"/>
+          <w:szCs w:val="33"/>
+        </w:rPr>
+        <w:t>Solution:</w:t>
+      </w:r>
+    </w:p>
+    <w:p>
+      <w:pPr>
+        <w:spacing w:before="280" w:after="80" w:line="240" w:lineRule="auto"/>
+        <w:outlineLvl w:val="2"/>
+        <w:rPr>
+          <w:rFonts w:ascii="Arial" w:eastAsia="Times New Roman" w:hAnsi="Arial" w:cs="Arial"/>
+          <w:b/>
+          <w:color w:val="0D0D0D"/>
+          <w:sz w:val="33"/>
+          <w:szCs w:val="33"/>
+        </w:rPr>
+      </w:pPr>
+      <w:r>
+        <w:rPr>
+          <w:rFonts w:ascii="Arial" w:eastAsia="Times New Roman" w:hAnsi="Arial" w:cs="Arial"/>
+          <w:b/>
+          <w:color w:val="0D0D0D"/>
+          <w:sz w:val="33"/>
+          <w:szCs w:val="33"/>
+        </w:rPr>
+        <w:t>Explanation of the code</w:t>
+      </w:r>
+    </w:p>
+    <w:p>
+      <w:pPr>
+        <w:spacing w:before="280" w:after="80" w:line="240" w:lineRule="auto"/>
+        <w:outlineLvl w:val="2"/>
+        <w:rPr>
+          <w:rFonts w:ascii="Arial" w:eastAsia="Times New Roman" w:hAnsi="Arial" w:cs="Arial"/>
+          <w:color w:val="0D0D0D"/>
+          <w:sz w:val="33"/>
+          <w:szCs w:val="33"/>
+        </w:rPr>
+      </w:pPr>
+      <w:r>
+        <w:rPr>
+          <w:rFonts w:ascii="Arial" w:eastAsia="Times New Roman" w:hAnsi="Arial" w:cs="Arial"/>
+          <w:color w:val="0D0D0D"/>
+          <w:sz w:val="33"/>
+          <w:szCs w:val="33"/>
+        </w:rPr>
+        <w:t xml:space="preserve">You would have to install </w:t>
+      </w:r>
+      <w:r>
+        <w:rPr>
+          <w:rFonts w:ascii="Arial" w:eastAsia="Times New Roman" w:hAnsi="Arial" w:cs="Arial"/>
+          <w:b/>
+          <w:color w:val="0D0D0D"/>
+          <w:sz w:val="33"/>
+          <w:szCs w:val="33"/>
+        </w:rPr>
+        <w:t>pandas</w:t>
+      </w:r>
+      <w:r>
+        <w:rPr>
+          <w:rFonts w:ascii="Arial" w:eastAsia="Times New Roman" w:hAnsi="Arial" w:cs="Arial"/>
+          <w:color w:val="0D0D0D"/>
+          <w:sz w:val="33"/>
+          <w:szCs w:val="33"/>
+        </w:rPr>
+        <w:t xml:space="preserve"> and </w:t>
+      </w:r>
+      <w:bookmarkStart w:id="0" w:name="_GoBack"/>
+      <w:r>
+        <w:rPr>
+          <w:rFonts w:ascii="Arial" w:eastAsia="Times New Roman" w:hAnsi="Arial" w:cs="Arial"/>
+          <w:b/>
+          <w:color w:val="0D0D0D"/>
+          <w:sz w:val="33"/>
+          <w:szCs w:val="33"/>
+        </w:rPr>
+        <w:t>seaborn</w:t>
+      </w:r>
+      <w:r>
+        <w:rPr>
+          <w:rFonts w:ascii="Arial" w:eastAsia="Times New Roman" w:hAnsi="Arial" w:cs="Arial"/>
+          <w:color w:val="0D0D0D"/>
+          <w:sz w:val="33"/>
+          <w:szCs w:val="33"/>
+        </w:rPr>
+        <w:t xml:space="preserve"> </w:t>
+      </w:r>
+      <w:bookmarkEnd w:id="0"/>
+      <w:r>
+        <w:rPr>
+          <w:rFonts w:ascii="Arial" w:eastAsia="Times New Roman" w:hAnsi="Arial" w:cs="Arial"/>
+          <w:color w:val="0D0D0D"/>
+          <w:sz w:val="33"/>
+          <w:szCs w:val="33"/>
+        </w:rPr>
+        <w:t>to run the project successfully. For installing them in thorn, please click tools</w:t>
+      </w:r>
+      <w:r>
+        <w:rPr>
+          <w:rFonts w:ascii="Arial" w:eastAsia="Times New Roman" w:hAnsi="Arial" w:cs="Arial"/>
+          <w:color w:val="0D0D0D"/>
+          <w:sz w:val="33"/>
+          <w:szCs w:val="33"/>
+        </w:rPr>
+        <w:t xml:space="preserve"> - manage </w:t>
+      </w:r>
+      <w:r>
+        <w:rPr>
+          <w:rFonts w:ascii="Arial" w:eastAsia="Times New Roman" w:hAnsi="Arial" w:cs="Arial"/>
+          <w:color w:val="0D0D0D"/>
+          <w:sz w:val="33"/>
+          <w:szCs w:val="33"/>
+        </w:rPr>
+        <w:t>packages in thorn, search pandas and install. Perform same steps for seaborn.</w:t>
       </w:r>
     </w:p>
     <w:p>
@@ -720,6 +867,7 @@
           <w:sz w:val="33"/>
           <w:szCs w:val="33"/>
         </w:rPr>
+        <w:lastRenderedPageBreak/>
         <w:t>Step 3: Exploratory Data Analysis (EDA)</w:t>
       </w:r>
     </w:p>
@@ -956,7 +1104,6 @@
           <w:sz w:val="33"/>
           <w:szCs w:val="33"/>
         </w:rPr>
-        <w:lastRenderedPageBreak/>
         <w:t>Step 4: Feature Selection</w:t>
       </w:r>
     </w:p>
@@ -1738,6 +1885,7 @@
           <w:rFonts w:ascii="Arial" w:hAnsi="Arial" w:cs="Arial"/>
           <w:color w:val="0D0D0D"/>
         </w:rPr>
+        <w:lastRenderedPageBreak/>
         <w:t>Evaluate models: Loop through the dictionary, make predictions on the test data, and compute evaluation metrics for each model.</w:t>
       </w:r>
     </w:p>
@@ -1904,7 +2052,6 @@
           <w:rFonts w:ascii="Arial" w:hAnsi="Arial" w:cs="Arial"/>
           <w:color w:val="0D0D0D"/>
         </w:rPr>
-        <w:lastRenderedPageBreak/>
         <w:t xml:space="preserve">Initialize </w:t>
       </w:r>
       <w:proofErr w:type="spellStart"/>
@@ -2070,8 +2217,6 @@
         <w:shd w:val="clear" w:color="auto" w:fill="FFFFFF"/>
         <w:spacing w:before="280" w:beforeAutospacing="0" w:after="0" w:afterAutospacing="0"/>
       </w:pPr>
-      <w:bookmarkStart w:id="0" w:name="_GoBack"/>
-      <w:bookmarkEnd w:id="0"/>
     </w:p>
     <w:p>
       <w:pPr>

</xml_diff>

<commit_message>
Added aim of the project to the task
</commit_message>
<xml_diff>
--- a/Task.docx
+++ b/Task.docx
@@ -6,12 +6,14 @@
       <w:pPr>
         <w:jc w:val="center"/>
         <w:rPr>
+          <w:rFonts w:ascii="Arial" w:hAnsi="Arial" w:cs="Arial"/>
           <w:sz w:val="40"/>
           <w:szCs w:val="40"/>
         </w:rPr>
       </w:pPr>
       <w:r>
         <w:rPr>
+          <w:rFonts w:ascii="Arial" w:hAnsi="Arial" w:cs="Arial"/>
           <w:sz w:val="40"/>
           <w:szCs w:val="40"/>
         </w:rPr>
@@ -19,6 +21,7 @@
       </w:r>
       <w:r>
         <w:rPr>
+          <w:rFonts w:ascii="Arial" w:hAnsi="Arial" w:cs="Arial"/>
           <w:sz w:val="40"/>
           <w:szCs w:val="40"/>
         </w:rPr>
@@ -29,12 +32,14 @@
       <w:pPr>
         <w:jc w:val="center"/>
         <w:rPr>
+          <w:rFonts w:ascii="Arial" w:hAnsi="Arial" w:cs="Arial"/>
           <w:sz w:val="40"/>
           <w:szCs w:val="40"/>
         </w:rPr>
       </w:pPr>
       <w:r>
         <w:rPr>
+          <w:rFonts w:ascii="Arial" w:hAnsi="Arial" w:cs="Arial"/>
           <w:sz w:val="40"/>
           <w:szCs w:val="40"/>
         </w:rPr>
@@ -45,12 +50,14 @@
       <w:pPr>
         <w:jc w:val="center"/>
         <w:rPr>
+          <w:rFonts w:ascii="Arial" w:hAnsi="Arial" w:cs="Arial"/>
           <w:sz w:val="40"/>
           <w:szCs w:val="40"/>
         </w:rPr>
       </w:pPr>
       <w:r>
         <w:rPr>
+          <w:rFonts w:ascii="Arial" w:hAnsi="Arial" w:cs="Arial"/>
           <w:sz w:val="40"/>
           <w:szCs w:val="40"/>
         </w:rPr>
@@ -58,6 +65,7 @@
       </w:r>
       <w:r>
         <w:rPr>
+          <w:rFonts w:ascii="Arial" w:hAnsi="Arial" w:cs="Arial"/>
           <w:sz w:val="40"/>
           <w:szCs w:val="40"/>
           <w:vertAlign w:val="superscript"/>
@@ -66,6 +74,7 @@
       </w:r>
       <w:r>
         <w:rPr>
+          <w:rFonts w:ascii="Arial" w:hAnsi="Arial" w:cs="Arial"/>
           <w:sz w:val="40"/>
           <w:szCs w:val="40"/>
         </w:rPr>
@@ -117,6 +126,32 @@
           <w:szCs w:val="24"/>
         </w:rPr>
       </w:pPr>
+      <w:r>
+        <w:rPr>
+          <w:rFonts w:ascii="Arial" w:hAnsi="Arial" w:cs="Arial"/>
+          <w:color w:val="0D0D0D"/>
+          <w:shd w:val="clear" w:color="auto" w:fill="FFFFFF"/>
+        </w:rPr>
+        <w:t>In this project, we are classifying flowers into three species (</w:t>
+      </w:r>
+      <w:proofErr w:type="spellStart"/>
+      <w:r>
+        <w:rPr>
+          <w:rFonts w:ascii="Arial" w:hAnsi="Arial" w:cs="Arial"/>
+          <w:color w:val="0D0D0D"/>
+          <w:shd w:val="clear" w:color="auto" w:fill="FFFFFF"/>
+        </w:rPr>
+        <w:t>setosa</w:t>
+      </w:r>
+      <w:proofErr w:type="spellEnd"/>
+      <w:r>
+        <w:rPr>
+          <w:rFonts w:ascii="Arial" w:hAnsi="Arial" w:cs="Arial"/>
+          <w:color w:val="0D0D0D"/>
+          <w:shd w:val="clear" w:color="auto" w:fill="FFFFFF"/>
+        </w:rPr>
+        <w:t>, versicolor, and virginica) based on their features (sepal length, sepal width, petal length, and petal width).</w:t>
+      </w:r>
     </w:p>
     <w:p>
       <w:pPr>
@@ -171,16 +206,12 @@
         <w:rPr>
           <w:rFonts w:ascii="Arial" w:eastAsia="Times New Roman" w:hAnsi="Arial" w:cs="Arial"/>
           <w:color w:val="0D0D0D"/>
-          <w:sz w:val="33"/>
-          <w:szCs w:val="33"/>
         </w:rPr>
       </w:pPr>
       <w:r>
         <w:rPr>
           <w:rFonts w:ascii="Arial" w:eastAsia="Times New Roman" w:hAnsi="Arial" w:cs="Arial"/>
           <w:color w:val="0D0D0D"/>
-          <w:sz w:val="33"/>
-          <w:szCs w:val="33"/>
         </w:rPr>
         <w:t xml:space="preserve">You would have to install </w:t>
       </w:r>
@@ -189,8 +220,6 @@
           <w:rFonts w:ascii="Arial" w:eastAsia="Times New Roman" w:hAnsi="Arial" w:cs="Arial"/>
           <w:b/>
           <w:color w:val="0D0D0D"/>
-          <w:sz w:val="33"/>
-          <w:szCs w:val="33"/>
         </w:rPr>
         <w:t>pandas</w:t>
       </w:r>
@@ -198,19 +227,14 @@
         <w:rPr>
           <w:rFonts w:ascii="Arial" w:eastAsia="Times New Roman" w:hAnsi="Arial" w:cs="Arial"/>
           <w:color w:val="0D0D0D"/>
-          <w:sz w:val="33"/>
-          <w:szCs w:val="33"/>
         </w:rPr>
         <w:t xml:space="preserve"> and </w:t>
       </w:r>
-      <w:bookmarkStart w:id="0" w:name="_GoBack"/>
       <w:r>
         <w:rPr>
           <w:rFonts w:ascii="Arial" w:eastAsia="Times New Roman" w:hAnsi="Arial" w:cs="Arial"/>
           <w:b/>
           <w:color w:val="0D0D0D"/>
-          <w:sz w:val="33"/>
-          <w:szCs w:val="33"/>
         </w:rPr>
         <w:t>seaborn</w:t>
       </w:r>
@@ -218,36 +242,20 @@
         <w:rPr>
           <w:rFonts w:ascii="Arial" w:eastAsia="Times New Roman" w:hAnsi="Arial" w:cs="Arial"/>
           <w:color w:val="0D0D0D"/>
-          <w:sz w:val="33"/>
-          <w:szCs w:val="33"/>
-        </w:rPr>
-        <w:t xml:space="preserve"> </w:t>
-      </w:r>
-      <w:bookmarkEnd w:id="0"/>
+        </w:rPr>
+        <w:t xml:space="preserve"> to run the project successfully. For installing them in thorn, please click tools</w:t>
+      </w:r>
       <w:r>
         <w:rPr>
           <w:rFonts w:ascii="Arial" w:eastAsia="Times New Roman" w:hAnsi="Arial" w:cs="Arial"/>
           <w:color w:val="0D0D0D"/>
-          <w:sz w:val="33"/>
-          <w:szCs w:val="33"/>
-        </w:rPr>
-        <w:t>to run the project successfully. For installing them in thorn, please click tools</w:t>
+        </w:rPr>
+        <w:t xml:space="preserve"> - manage </w:t>
       </w:r>
       <w:r>
         <w:rPr>
           <w:rFonts w:ascii="Arial" w:eastAsia="Times New Roman" w:hAnsi="Arial" w:cs="Arial"/>
           <w:color w:val="0D0D0D"/>
-          <w:sz w:val="33"/>
-          <w:szCs w:val="33"/>
-        </w:rPr>
-        <w:t xml:space="preserve"> - manage </w:t>
-      </w:r>
-      <w:r>
-        <w:rPr>
-          <w:rFonts w:ascii="Arial" w:eastAsia="Times New Roman" w:hAnsi="Arial" w:cs="Arial"/>
-          <w:color w:val="0D0D0D"/>
-          <w:sz w:val="33"/>
-          <w:szCs w:val="33"/>
         </w:rPr>
         <w:t>packages in thorn, search pandas and install. Perform same steps for seaborn.</w:t>
       </w:r>
@@ -257,6 +265,9 @@
         <w:pStyle w:val="Heading3"/>
         <w:shd w:val="clear" w:color="auto" w:fill="FFFFFF"/>
         <w:spacing w:before="280" w:beforeAutospacing="0" w:after="0" w:afterAutospacing="0"/>
+        <w:rPr>
+          <w:rFonts w:ascii="Arial" w:hAnsi="Arial" w:cs="Arial"/>
+        </w:rPr>
       </w:pPr>
       <w:r>
         <w:rPr>
@@ -273,11 +284,18 @@
         <w:pStyle w:val="NormalWeb"/>
         <w:shd w:val="clear" w:color="auto" w:fill="FFFFFF"/>
         <w:spacing w:before="0" w:beforeAutospacing="0" w:after="300" w:afterAutospacing="0"/>
-      </w:pPr>
-      <w:r>
-        <w:rPr>
-          <w:rFonts w:ascii="Arial" w:hAnsi="Arial" w:cs="Arial"/>
-          <w:color w:val="0D0D0D"/>
+        <w:rPr>
+          <w:rFonts w:ascii="Arial" w:hAnsi="Arial" w:cs="Arial"/>
+          <w:sz w:val="22"/>
+          <w:szCs w:val="22"/>
+        </w:rPr>
+      </w:pPr>
+      <w:r>
+        <w:rPr>
+          <w:rFonts w:ascii="Arial" w:hAnsi="Arial" w:cs="Arial"/>
+          <w:color w:val="0D0D0D"/>
+          <w:sz w:val="22"/>
+          <w:szCs w:val="22"/>
         </w:rPr>
         <w:t>Explanation:</w:t>
       </w:r>
@@ -295,22 +313,26 @@
         <w:rPr>
           <w:rFonts w:ascii="Arial" w:hAnsi="Arial" w:cs="Arial"/>
           <w:color w:val="0D0D0D"/>
-        </w:rPr>
-      </w:pPr>
-      <w:r>
-        <w:rPr>
-          <w:rFonts w:ascii="Arial" w:hAnsi="Arial" w:cs="Arial"/>
-          <w:color w:val="0D0D0D"/>
+          <w:sz w:val="22"/>
+          <w:szCs w:val="22"/>
+        </w:rPr>
+      </w:pPr>
+      <w:r>
+        <w:rPr>
+          <w:rFonts w:ascii="Arial" w:hAnsi="Arial" w:cs="Arial"/>
+          <w:color w:val="0D0D0D"/>
+          <w:sz w:val="22"/>
+          <w:szCs w:val="22"/>
         </w:rPr>
         <w:t xml:space="preserve">Import necessary libraries: We import the </w:t>
       </w:r>
       <w:proofErr w:type="spellStart"/>
       <w:r>
         <w:rPr>
-          <w:rFonts w:ascii="Consolas" w:hAnsi="Consolas" w:cs="Arial"/>
-          <w:color w:val="0D0D0D"/>
-          <w:sz w:val="21"/>
-          <w:szCs w:val="21"/>
+          <w:rFonts w:ascii="Arial" w:hAnsi="Arial" w:cs="Arial"/>
+          <w:color w:val="0D0D0D"/>
+          <w:sz w:val="22"/>
+          <w:szCs w:val="22"/>
         </w:rPr>
         <w:t>load_iris</w:t>
       </w:r>
@@ -319,6 +341,8 @@
         <w:rPr>
           <w:rFonts w:ascii="Arial" w:hAnsi="Arial" w:cs="Arial"/>
           <w:color w:val="0D0D0D"/>
+          <w:sz w:val="22"/>
+          <w:szCs w:val="22"/>
         </w:rPr>
         <w:t xml:space="preserve"> function from </w:t>
       </w:r>
@@ -326,10 +350,10 @@
       <w:proofErr w:type="gramStart"/>
       <w:r>
         <w:rPr>
-          <w:rFonts w:ascii="Consolas" w:hAnsi="Consolas" w:cs="Arial"/>
-          <w:color w:val="0D0D0D"/>
-          <w:sz w:val="21"/>
-          <w:szCs w:val="21"/>
+          <w:rFonts w:ascii="Arial" w:hAnsi="Arial" w:cs="Arial"/>
+          <w:color w:val="0D0D0D"/>
+          <w:sz w:val="22"/>
+          <w:szCs w:val="22"/>
         </w:rPr>
         <w:t>sklearn.datasets</w:t>
       </w:r>
@@ -339,24 +363,10 @@
         <w:rPr>
           <w:rFonts w:ascii="Arial" w:hAnsi="Arial" w:cs="Arial"/>
           <w:color w:val="0D0D0D"/>
-        </w:rPr>
-        <w:t xml:space="preserve"> and </w:t>
-      </w:r>
-      <w:r>
-        <w:rPr>
-          <w:rFonts w:ascii="Consolas" w:hAnsi="Consolas" w:cs="Arial"/>
-          <w:color w:val="0D0D0D"/>
-          <w:sz w:val="21"/>
-          <w:szCs w:val="21"/>
-        </w:rPr>
-        <w:t>pandas</w:t>
-      </w:r>
-      <w:r>
-        <w:rPr>
-          <w:rFonts w:ascii="Arial" w:hAnsi="Arial" w:cs="Arial"/>
-          <w:color w:val="0D0D0D"/>
-        </w:rPr>
-        <w:t xml:space="preserve"> for data manipulation.</w:t>
+          <w:sz w:val="22"/>
+          <w:szCs w:val="22"/>
+        </w:rPr>
+        <w:t xml:space="preserve"> and pandas for data manipulation.</w:t>
       </w:r>
     </w:p>
     <w:p>
@@ -372,61 +382,58 @@
         <w:rPr>
           <w:rFonts w:ascii="Arial" w:hAnsi="Arial" w:cs="Arial"/>
           <w:color w:val="0D0D0D"/>
-        </w:rPr>
-      </w:pPr>
-      <w:r>
-        <w:rPr>
-          <w:rFonts w:ascii="Arial" w:hAnsi="Arial" w:cs="Arial"/>
-          <w:color w:val="0D0D0D"/>
+          <w:sz w:val="22"/>
+          <w:szCs w:val="22"/>
+        </w:rPr>
+      </w:pPr>
+      <w:r>
+        <w:rPr>
+          <w:rFonts w:ascii="Arial" w:hAnsi="Arial" w:cs="Arial"/>
+          <w:color w:val="0D0D0D"/>
+          <w:sz w:val="22"/>
+          <w:szCs w:val="22"/>
         </w:rPr>
         <w:t xml:space="preserve">Load the Iris dataset: </w:t>
       </w:r>
       <w:proofErr w:type="spellStart"/>
       <w:r>
         <w:rPr>
-          <w:rFonts w:ascii="Consolas" w:hAnsi="Consolas" w:cs="Arial"/>
-          <w:color w:val="0D0D0D"/>
-          <w:sz w:val="21"/>
-          <w:szCs w:val="21"/>
+          <w:rFonts w:ascii="Arial" w:hAnsi="Arial" w:cs="Arial"/>
+          <w:color w:val="0D0D0D"/>
+          <w:sz w:val="22"/>
+          <w:szCs w:val="22"/>
         </w:rPr>
         <w:t>load_</w:t>
       </w:r>
       <w:proofErr w:type="gramStart"/>
       <w:r>
         <w:rPr>
-          <w:rFonts w:ascii="Consolas" w:hAnsi="Consolas" w:cs="Arial"/>
-          <w:color w:val="0D0D0D"/>
-          <w:sz w:val="21"/>
-          <w:szCs w:val="21"/>
+          <w:rFonts w:ascii="Arial" w:hAnsi="Arial" w:cs="Arial"/>
+          <w:color w:val="0D0D0D"/>
+          <w:sz w:val="22"/>
+          <w:szCs w:val="22"/>
         </w:rPr>
         <w:t>iris</w:t>
       </w:r>
       <w:proofErr w:type="spellEnd"/>
       <w:r>
         <w:rPr>
-          <w:rFonts w:ascii="Consolas" w:hAnsi="Consolas" w:cs="Arial"/>
-          <w:color w:val="0D0D0D"/>
-          <w:sz w:val="21"/>
-          <w:szCs w:val="21"/>
+          <w:rFonts w:ascii="Arial" w:hAnsi="Arial" w:cs="Arial"/>
+          <w:color w:val="0D0D0D"/>
+          <w:sz w:val="22"/>
+          <w:szCs w:val="22"/>
         </w:rPr>
         <w:t>(</w:t>
       </w:r>
       <w:proofErr w:type="gramEnd"/>
       <w:r>
         <w:rPr>
-          <w:rFonts w:ascii="Consolas" w:hAnsi="Consolas" w:cs="Arial"/>
-          <w:color w:val="0D0D0D"/>
-          <w:sz w:val="21"/>
-          <w:szCs w:val="21"/>
-        </w:rPr>
-        <w:t>)</w:t>
-      </w:r>
-      <w:r>
-        <w:rPr>
-          <w:rFonts w:ascii="Arial" w:hAnsi="Arial" w:cs="Arial"/>
-          <w:color w:val="0D0D0D"/>
-        </w:rPr>
-        <w:t xml:space="preserve"> loads the dataset into a dictionary-like object.</w:t>
+          <w:rFonts w:ascii="Arial" w:hAnsi="Arial" w:cs="Arial"/>
+          <w:color w:val="0D0D0D"/>
+          <w:sz w:val="22"/>
+          <w:szCs w:val="22"/>
+        </w:rPr>
+        <w:t>) loads the dataset into a dictionary-like object.</w:t>
       </w:r>
     </w:p>
     <w:p>
@@ -442,12 +449,16 @@
         <w:rPr>
           <w:rFonts w:ascii="Arial" w:hAnsi="Arial" w:cs="Arial"/>
           <w:color w:val="0D0D0D"/>
-        </w:rPr>
-      </w:pPr>
-      <w:r>
-        <w:rPr>
-          <w:rFonts w:ascii="Arial" w:hAnsi="Arial" w:cs="Arial"/>
-          <w:color w:val="0D0D0D"/>
+          <w:sz w:val="22"/>
+          <w:szCs w:val="22"/>
+        </w:rPr>
+      </w:pPr>
+      <w:r>
+        <w:rPr>
+          <w:rFonts w:ascii="Arial" w:hAnsi="Arial" w:cs="Arial"/>
+          <w:color w:val="0D0D0D"/>
+          <w:sz w:val="22"/>
+          <w:szCs w:val="22"/>
         </w:rPr>
         <w:t xml:space="preserve">Create a </w:t>
       </w:r>
@@ -456,6 +467,8 @@
         <w:rPr>
           <w:rFonts w:ascii="Arial" w:hAnsi="Arial" w:cs="Arial"/>
           <w:color w:val="0D0D0D"/>
+          <w:sz w:val="22"/>
+          <w:szCs w:val="22"/>
         </w:rPr>
         <w:t>DataFrame</w:t>
       </w:r>
@@ -464,6 +477,8 @@
         <w:rPr>
           <w:rFonts w:ascii="Arial" w:hAnsi="Arial" w:cs="Arial"/>
           <w:color w:val="0D0D0D"/>
+          <w:sz w:val="22"/>
+          <w:szCs w:val="22"/>
         </w:rPr>
         <w:t xml:space="preserve">: We convert the data into a pandas </w:t>
       </w:r>
@@ -472,6 +487,8 @@
         <w:rPr>
           <w:rFonts w:ascii="Arial" w:hAnsi="Arial" w:cs="Arial"/>
           <w:color w:val="0D0D0D"/>
+          <w:sz w:val="22"/>
+          <w:szCs w:val="22"/>
         </w:rPr>
         <w:t>DataFrame</w:t>
       </w:r>
@@ -480,6 +497,8 @@
         <w:rPr>
           <w:rFonts w:ascii="Arial" w:hAnsi="Arial" w:cs="Arial"/>
           <w:color w:val="0D0D0D"/>
+          <w:sz w:val="22"/>
+          <w:szCs w:val="22"/>
         </w:rPr>
         <w:t xml:space="preserve"> for easier handling and label the columns with feature names.</w:t>
       </w:r>
@@ -497,36 +516,26 @@
         <w:rPr>
           <w:rFonts w:ascii="Arial" w:hAnsi="Arial" w:cs="Arial"/>
           <w:color w:val="0D0D0D"/>
-        </w:rPr>
-      </w:pPr>
-      <w:r>
-        <w:rPr>
-          <w:rFonts w:ascii="Arial" w:hAnsi="Arial" w:cs="Arial"/>
-          <w:color w:val="0D0D0D"/>
-        </w:rPr>
-        <w:t>Add target variable: Add the target variable (</w:t>
-      </w:r>
-      <w:r>
-        <w:rPr>
-          <w:rFonts w:ascii="Consolas" w:hAnsi="Consolas" w:cs="Arial"/>
-          <w:color w:val="0D0D0D"/>
-          <w:sz w:val="21"/>
-          <w:szCs w:val="21"/>
-        </w:rPr>
-        <w:t>species</w:t>
-      </w:r>
-      <w:r>
-        <w:rPr>
-          <w:rFonts w:ascii="Arial" w:hAnsi="Arial" w:cs="Arial"/>
-          <w:color w:val="0D0D0D"/>
-        </w:rPr>
-        <w:t xml:space="preserve">) to the </w:t>
+          <w:sz w:val="22"/>
+          <w:szCs w:val="22"/>
+        </w:rPr>
+      </w:pPr>
+      <w:r>
+        <w:rPr>
+          <w:rFonts w:ascii="Arial" w:hAnsi="Arial" w:cs="Arial"/>
+          <w:color w:val="0D0D0D"/>
+          <w:sz w:val="22"/>
+          <w:szCs w:val="22"/>
+        </w:rPr>
+        <w:t xml:space="preserve">Add target variable: Add the target variable (species) to the </w:t>
       </w:r>
       <w:proofErr w:type="spellStart"/>
       <w:r>
         <w:rPr>
           <w:rFonts w:ascii="Arial" w:hAnsi="Arial" w:cs="Arial"/>
           <w:color w:val="0D0D0D"/>
+          <w:sz w:val="22"/>
+          <w:szCs w:val="22"/>
         </w:rPr>
         <w:t>DataFrame</w:t>
       </w:r>
@@ -535,6 +544,8 @@
         <w:rPr>
           <w:rFonts w:ascii="Arial" w:hAnsi="Arial" w:cs="Arial"/>
           <w:color w:val="0D0D0D"/>
+          <w:sz w:val="22"/>
+          <w:szCs w:val="22"/>
         </w:rPr>
         <w:t>.</w:t>
       </w:r>
@@ -552,12 +563,16 @@
         <w:rPr>
           <w:rFonts w:ascii="Arial" w:hAnsi="Arial" w:cs="Arial"/>
           <w:color w:val="0D0D0D"/>
-        </w:rPr>
-      </w:pPr>
-      <w:r>
-        <w:rPr>
-          <w:rFonts w:ascii="Arial" w:hAnsi="Arial" w:cs="Arial"/>
-          <w:color w:val="0D0D0D"/>
+          <w:sz w:val="22"/>
+          <w:szCs w:val="22"/>
+        </w:rPr>
+      </w:pPr>
+      <w:r>
+        <w:rPr>
+          <w:rFonts w:ascii="Arial" w:hAnsi="Arial" w:cs="Arial"/>
+          <w:color w:val="0D0D0D"/>
+          <w:sz w:val="22"/>
+          <w:szCs w:val="22"/>
         </w:rPr>
         <w:t>Display data: Print the first few rows to inspect the dataset.</w:t>
       </w:r>
@@ -567,6 +582,9 @@
         <w:pStyle w:val="Heading3"/>
         <w:shd w:val="clear" w:color="auto" w:fill="FFFFFF"/>
         <w:spacing w:before="280" w:beforeAutospacing="0" w:after="0" w:afterAutospacing="0"/>
+        <w:rPr>
+          <w:rFonts w:ascii="Arial" w:hAnsi="Arial" w:cs="Arial"/>
+        </w:rPr>
       </w:pPr>
       <w:r>
         <w:rPr>
@@ -583,11 +601,18 @@
         <w:pStyle w:val="NormalWeb"/>
         <w:shd w:val="clear" w:color="auto" w:fill="FFFFFF"/>
         <w:spacing w:before="0" w:beforeAutospacing="0" w:after="300" w:afterAutospacing="0"/>
-      </w:pPr>
-      <w:r>
-        <w:rPr>
-          <w:rFonts w:ascii="Arial" w:hAnsi="Arial" w:cs="Arial"/>
-          <w:color w:val="0D0D0D"/>
+        <w:rPr>
+          <w:rFonts w:ascii="Arial" w:hAnsi="Arial" w:cs="Arial"/>
+          <w:sz w:val="22"/>
+          <w:szCs w:val="22"/>
+        </w:rPr>
+      </w:pPr>
+      <w:r>
+        <w:rPr>
+          <w:rFonts w:ascii="Arial" w:hAnsi="Arial" w:cs="Arial"/>
+          <w:color w:val="0D0D0D"/>
+          <w:sz w:val="22"/>
+          <w:szCs w:val="22"/>
         </w:rPr>
         <w:t>Explanation:</w:t>
       </w:r>
@@ -605,22 +630,26 @@
         <w:rPr>
           <w:rFonts w:ascii="Arial" w:hAnsi="Arial" w:cs="Arial"/>
           <w:color w:val="0D0D0D"/>
-        </w:rPr>
-      </w:pPr>
-      <w:r>
-        <w:rPr>
-          <w:rFonts w:ascii="Arial" w:hAnsi="Arial" w:cs="Arial"/>
-          <w:color w:val="0D0D0D"/>
+          <w:sz w:val="22"/>
+          <w:szCs w:val="22"/>
+        </w:rPr>
+      </w:pPr>
+      <w:r>
+        <w:rPr>
+          <w:rFonts w:ascii="Arial" w:hAnsi="Arial" w:cs="Arial"/>
+          <w:color w:val="0D0D0D"/>
+          <w:sz w:val="22"/>
+          <w:szCs w:val="22"/>
         </w:rPr>
         <w:t xml:space="preserve">Import necessary libraries: We import </w:t>
       </w:r>
       <w:proofErr w:type="spellStart"/>
       <w:r>
         <w:rPr>
-          <w:rFonts w:ascii="Consolas" w:hAnsi="Consolas" w:cs="Arial"/>
-          <w:color w:val="0D0D0D"/>
-          <w:sz w:val="21"/>
-          <w:szCs w:val="21"/>
+          <w:rFonts w:ascii="Arial" w:hAnsi="Arial" w:cs="Arial"/>
+          <w:color w:val="0D0D0D"/>
+          <w:sz w:val="22"/>
+          <w:szCs w:val="22"/>
         </w:rPr>
         <w:t>train_test_split</w:t>
       </w:r>
@@ -629,16 +658,18 @@
         <w:rPr>
           <w:rFonts w:ascii="Arial" w:hAnsi="Arial" w:cs="Arial"/>
           <w:color w:val="0D0D0D"/>
+          <w:sz w:val="22"/>
+          <w:szCs w:val="22"/>
         </w:rPr>
         <w:t xml:space="preserve"> for splitting the dataset and </w:t>
       </w:r>
       <w:proofErr w:type="spellStart"/>
       <w:r>
         <w:rPr>
-          <w:rFonts w:ascii="Consolas" w:hAnsi="Consolas" w:cs="Arial"/>
-          <w:color w:val="0D0D0D"/>
-          <w:sz w:val="21"/>
-          <w:szCs w:val="21"/>
+          <w:rFonts w:ascii="Arial" w:hAnsi="Arial" w:cs="Arial"/>
+          <w:color w:val="0D0D0D"/>
+          <w:sz w:val="22"/>
+          <w:szCs w:val="22"/>
         </w:rPr>
         <w:t>StandardScaler</w:t>
       </w:r>
@@ -647,6 +678,8 @@
         <w:rPr>
           <w:rFonts w:ascii="Arial" w:hAnsi="Arial" w:cs="Arial"/>
           <w:color w:val="0D0D0D"/>
+          <w:sz w:val="22"/>
+          <w:szCs w:val="22"/>
         </w:rPr>
         <w:t xml:space="preserve"> for feature scaling.</w:t>
       </w:r>
@@ -664,36 +697,26 @@
         <w:rPr>
           <w:rFonts w:ascii="Arial" w:hAnsi="Arial" w:cs="Arial"/>
           <w:color w:val="0D0D0D"/>
-        </w:rPr>
-      </w:pPr>
-      <w:r>
-        <w:rPr>
-          <w:rFonts w:ascii="Arial" w:hAnsi="Arial" w:cs="Arial"/>
-          <w:color w:val="0D0D0D"/>
-        </w:rPr>
-        <w:t xml:space="preserve">Separate features and target: </w:t>
-      </w:r>
-      <w:r>
-        <w:rPr>
-          <w:rFonts w:ascii="Consolas" w:hAnsi="Consolas" w:cs="Arial"/>
-          <w:color w:val="0D0D0D"/>
-          <w:sz w:val="21"/>
-          <w:szCs w:val="21"/>
-        </w:rPr>
-        <w:t>X</w:t>
-      </w:r>
-      <w:r>
-        <w:rPr>
-          <w:rFonts w:ascii="Arial" w:hAnsi="Arial" w:cs="Arial"/>
-          <w:color w:val="0D0D0D"/>
-        </w:rPr>
-        <w:t xml:space="preserve"> </w:t>
+          <w:sz w:val="22"/>
+          <w:szCs w:val="22"/>
+        </w:rPr>
+      </w:pPr>
+      <w:r>
+        <w:rPr>
+          <w:rFonts w:ascii="Arial" w:hAnsi="Arial" w:cs="Arial"/>
+          <w:color w:val="0D0D0D"/>
+          <w:sz w:val="22"/>
+          <w:szCs w:val="22"/>
+        </w:rPr>
+        <w:t xml:space="preserve">Separate features and target: X </w:t>
       </w:r>
       <w:proofErr w:type="gramStart"/>
       <w:r>
         <w:rPr>
           <w:rFonts w:ascii="Arial" w:hAnsi="Arial" w:cs="Arial"/>
           <w:color w:val="0D0D0D"/>
+          <w:sz w:val="22"/>
+          <w:szCs w:val="22"/>
         </w:rPr>
         <w:t>contains</w:t>
       </w:r>
@@ -702,40 +725,10 @@
         <w:rPr>
           <w:rFonts w:ascii="Arial" w:hAnsi="Arial" w:cs="Arial"/>
           <w:color w:val="0D0D0D"/>
-        </w:rPr>
-        <w:t xml:space="preserve"> the features, and </w:t>
-      </w:r>
-      <w:r>
-        <w:rPr>
-          <w:rFonts w:ascii="Consolas" w:hAnsi="Consolas" w:cs="Arial"/>
-          <w:color w:val="0D0D0D"/>
-          <w:sz w:val="21"/>
-          <w:szCs w:val="21"/>
-        </w:rPr>
-        <w:t>y</w:t>
-      </w:r>
-      <w:r>
-        <w:rPr>
-          <w:rFonts w:ascii="Arial" w:hAnsi="Arial" w:cs="Arial"/>
-          <w:color w:val="0D0D0D"/>
-        </w:rPr>
-        <w:t xml:space="preserve"> contains the target variable (</w:t>
-      </w:r>
-      <w:r>
-        <w:rPr>
-          <w:rFonts w:ascii="Consolas" w:hAnsi="Consolas" w:cs="Arial"/>
-          <w:color w:val="0D0D0D"/>
-          <w:sz w:val="21"/>
-          <w:szCs w:val="21"/>
-        </w:rPr>
-        <w:t>species</w:t>
-      </w:r>
-      <w:r>
-        <w:rPr>
-          <w:rFonts w:ascii="Arial" w:hAnsi="Arial" w:cs="Arial"/>
-          <w:color w:val="0D0D0D"/>
-        </w:rPr>
-        <w:t>).</w:t>
+          <w:sz w:val="22"/>
+          <w:szCs w:val="22"/>
+        </w:rPr>
+        <w:t xml:space="preserve"> the features, and y contains the target variable (species).</w:t>
       </w:r>
     </w:p>
     <w:p>
@@ -751,22 +744,26 @@
         <w:rPr>
           <w:rFonts w:ascii="Arial" w:hAnsi="Arial" w:cs="Arial"/>
           <w:color w:val="0D0D0D"/>
-        </w:rPr>
-      </w:pPr>
-      <w:r>
-        <w:rPr>
-          <w:rFonts w:ascii="Arial" w:hAnsi="Arial" w:cs="Arial"/>
-          <w:color w:val="0D0D0D"/>
+          <w:sz w:val="22"/>
+          <w:szCs w:val="22"/>
+        </w:rPr>
+      </w:pPr>
+      <w:r>
+        <w:rPr>
+          <w:rFonts w:ascii="Arial" w:hAnsi="Arial" w:cs="Arial"/>
+          <w:color w:val="0D0D0D"/>
+          <w:sz w:val="22"/>
+          <w:szCs w:val="22"/>
         </w:rPr>
         <w:t xml:space="preserve">Split data: </w:t>
       </w:r>
       <w:proofErr w:type="spellStart"/>
       <w:r>
         <w:rPr>
-          <w:rFonts w:ascii="Consolas" w:hAnsi="Consolas" w:cs="Arial"/>
-          <w:color w:val="0D0D0D"/>
-          <w:sz w:val="21"/>
-          <w:szCs w:val="21"/>
+          <w:rFonts w:ascii="Arial" w:hAnsi="Arial" w:cs="Arial"/>
+          <w:color w:val="0D0D0D"/>
+          <w:sz w:val="22"/>
+          <w:szCs w:val="22"/>
         </w:rPr>
         <w:t>train_test_split</w:t>
       </w:r>
@@ -775,6 +772,8 @@
         <w:rPr>
           <w:rFonts w:ascii="Arial" w:hAnsi="Arial" w:cs="Arial"/>
           <w:color w:val="0D0D0D"/>
+          <w:sz w:val="22"/>
+          <w:szCs w:val="22"/>
         </w:rPr>
         <w:t xml:space="preserve"> divides the data into training and testing sets (80% train, 20% test) with a fixed random state for reproducibility.</w:t>
       </w:r>
@@ -792,22 +791,26 @@
         <w:rPr>
           <w:rFonts w:ascii="Arial" w:hAnsi="Arial" w:cs="Arial"/>
           <w:color w:val="0D0D0D"/>
-        </w:rPr>
-      </w:pPr>
-      <w:r>
-        <w:rPr>
-          <w:rFonts w:ascii="Arial" w:hAnsi="Arial" w:cs="Arial"/>
-          <w:color w:val="0D0D0D"/>
+          <w:sz w:val="22"/>
+          <w:szCs w:val="22"/>
+        </w:rPr>
+      </w:pPr>
+      <w:r>
+        <w:rPr>
+          <w:rFonts w:ascii="Arial" w:hAnsi="Arial" w:cs="Arial"/>
+          <w:color w:val="0D0D0D"/>
+          <w:sz w:val="22"/>
+          <w:szCs w:val="22"/>
         </w:rPr>
         <w:t xml:space="preserve">Standardize features: </w:t>
       </w:r>
       <w:proofErr w:type="spellStart"/>
       <w:r>
         <w:rPr>
-          <w:rFonts w:ascii="Consolas" w:hAnsi="Consolas" w:cs="Arial"/>
-          <w:color w:val="0D0D0D"/>
-          <w:sz w:val="21"/>
-          <w:szCs w:val="21"/>
+          <w:rFonts w:ascii="Arial" w:hAnsi="Arial" w:cs="Arial"/>
+          <w:color w:val="0D0D0D"/>
+          <w:sz w:val="22"/>
+          <w:szCs w:val="22"/>
         </w:rPr>
         <w:t>StandardScaler</w:t>
       </w:r>
@@ -816,16 +819,18 @@
         <w:rPr>
           <w:rFonts w:ascii="Arial" w:hAnsi="Arial" w:cs="Arial"/>
           <w:color w:val="0D0D0D"/>
+          <w:sz w:val="22"/>
+          <w:szCs w:val="22"/>
         </w:rPr>
         <w:t xml:space="preserve"> standardizes the features by removing the mean and scaling to unit variance. </w:t>
       </w:r>
       <w:proofErr w:type="spellStart"/>
       <w:r>
         <w:rPr>
-          <w:rFonts w:ascii="Consolas" w:hAnsi="Consolas" w:cs="Arial"/>
-          <w:color w:val="0D0D0D"/>
-          <w:sz w:val="21"/>
-          <w:szCs w:val="21"/>
+          <w:rFonts w:ascii="Arial" w:hAnsi="Arial" w:cs="Arial"/>
+          <w:color w:val="0D0D0D"/>
+          <w:sz w:val="22"/>
+          <w:szCs w:val="22"/>
         </w:rPr>
         <w:t>fit_transform</w:t>
       </w:r>
@@ -834,24 +839,10 @@
         <w:rPr>
           <w:rFonts w:ascii="Arial" w:hAnsi="Arial" w:cs="Arial"/>
           <w:color w:val="0D0D0D"/>
-        </w:rPr>
-        <w:t xml:space="preserve"> is applied to the training set and </w:t>
-      </w:r>
-      <w:r>
-        <w:rPr>
-          <w:rFonts w:ascii="Consolas" w:hAnsi="Consolas" w:cs="Arial"/>
-          <w:color w:val="0D0D0D"/>
-          <w:sz w:val="21"/>
-          <w:szCs w:val="21"/>
-        </w:rPr>
-        <w:t>transform</w:t>
-      </w:r>
-      <w:r>
-        <w:rPr>
-          <w:rFonts w:ascii="Arial" w:hAnsi="Arial" w:cs="Arial"/>
-          <w:color w:val="0D0D0D"/>
-        </w:rPr>
-        <w:t xml:space="preserve"> to the test set.</w:t>
+          <w:sz w:val="22"/>
+          <w:szCs w:val="22"/>
+        </w:rPr>
+        <w:t xml:space="preserve"> is applied to the training set and transform to the test set.</w:t>
       </w:r>
     </w:p>
     <w:p>
@@ -859,6 +850,9 @@
         <w:pStyle w:val="Heading3"/>
         <w:shd w:val="clear" w:color="auto" w:fill="FFFFFF"/>
         <w:spacing w:before="280" w:beforeAutospacing="0" w:after="0" w:afterAutospacing="0"/>
+        <w:rPr>
+          <w:rFonts w:ascii="Arial" w:hAnsi="Arial" w:cs="Arial"/>
+        </w:rPr>
       </w:pPr>
       <w:r>
         <w:rPr>
@@ -867,7 +861,6 @@
           <w:sz w:val="33"/>
           <w:szCs w:val="33"/>
         </w:rPr>
-        <w:lastRenderedPageBreak/>
         <w:t>Step 3: Exploratory Data Analysis (EDA)</w:t>
       </w:r>
     </w:p>
@@ -876,11 +869,18 @@
         <w:pStyle w:val="NormalWeb"/>
         <w:shd w:val="clear" w:color="auto" w:fill="FFFFFF"/>
         <w:spacing w:before="0" w:beforeAutospacing="0" w:after="300" w:afterAutospacing="0"/>
-      </w:pPr>
-      <w:r>
-        <w:rPr>
-          <w:rFonts w:ascii="Arial" w:hAnsi="Arial" w:cs="Arial"/>
-          <w:color w:val="0D0D0D"/>
+        <w:rPr>
+          <w:rFonts w:ascii="Arial" w:hAnsi="Arial" w:cs="Arial"/>
+          <w:sz w:val="22"/>
+          <w:szCs w:val="22"/>
+        </w:rPr>
+      </w:pPr>
+      <w:r>
+        <w:rPr>
+          <w:rFonts w:ascii="Arial" w:hAnsi="Arial" w:cs="Arial"/>
+          <w:color w:val="0D0D0D"/>
+          <w:sz w:val="22"/>
+          <w:szCs w:val="22"/>
         </w:rPr>
         <w:t>Explanation:</w:t>
       </w:r>
@@ -898,23 +898,28 @@
         <w:rPr>
           <w:rFonts w:ascii="Arial" w:hAnsi="Arial" w:cs="Arial"/>
           <w:color w:val="0D0D0D"/>
-        </w:rPr>
-      </w:pPr>
-      <w:r>
-        <w:rPr>
-          <w:rFonts w:ascii="Arial" w:hAnsi="Arial" w:cs="Arial"/>
-          <w:color w:val="0D0D0D"/>
-        </w:rPr>
+          <w:sz w:val="22"/>
+          <w:szCs w:val="22"/>
+        </w:rPr>
+      </w:pPr>
+      <w:r>
+        <w:rPr>
+          <w:rFonts w:ascii="Arial" w:hAnsi="Arial" w:cs="Arial"/>
+          <w:color w:val="0D0D0D"/>
+          <w:sz w:val="22"/>
+          <w:szCs w:val="22"/>
+        </w:rPr>
+        <w:lastRenderedPageBreak/>
         <w:t xml:space="preserve">Import necessary libraries: We import </w:t>
       </w:r>
       <w:proofErr w:type="spellStart"/>
       <w:proofErr w:type="gramStart"/>
       <w:r>
         <w:rPr>
-          <w:rFonts w:ascii="Consolas" w:hAnsi="Consolas" w:cs="Arial"/>
-          <w:color w:val="0D0D0D"/>
-          <w:sz w:val="21"/>
-          <w:szCs w:val="21"/>
+          <w:rFonts w:ascii="Arial" w:hAnsi="Arial" w:cs="Arial"/>
+          <w:color w:val="0D0D0D"/>
+          <w:sz w:val="22"/>
+          <w:szCs w:val="22"/>
         </w:rPr>
         <w:t>matplotlib.pyplot</w:t>
       </w:r>
@@ -924,24 +929,10 @@
         <w:rPr>
           <w:rFonts w:ascii="Arial" w:hAnsi="Arial" w:cs="Arial"/>
           <w:color w:val="0D0D0D"/>
-        </w:rPr>
-        <w:t xml:space="preserve"> and </w:t>
-      </w:r>
-      <w:r>
-        <w:rPr>
-          <w:rFonts w:ascii="Consolas" w:hAnsi="Consolas" w:cs="Arial"/>
-          <w:color w:val="0D0D0D"/>
-          <w:sz w:val="21"/>
-          <w:szCs w:val="21"/>
-        </w:rPr>
-        <w:t>seaborn</w:t>
-      </w:r>
-      <w:r>
-        <w:rPr>
-          <w:rFonts w:ascii="Arial" w:hAnsi="Arial" w:cs="Arial"/>
-          <w:color w:val="0D0D0D"/>
-        </w:rPr>
-        <w:t xml:space="preserve"> for visualization.</w:t>
+          <w:sz w:val="22"/>
+          <w:szCs w:val="22"/>
+        </w:rPr>
+        <w:t xml:space="preserve"> and seaborn for visualization.</w:t>
       </w:r>
     </w:p>
     <w:p>
@@ -957,6 +948,8 @@
         <w:rPr>
           <w:rFonts w:ascii="Arial" w:hAnsi="Arial" w:cs="Arial"/>
           <w:color w:val="0D0D0D"/>
+          <w:sz w:val="22"/>
+          <w:szCs w:val="22"/>
         </w:rPr>
       </w:pPr>
       <w:proofErr w:type="spellStart"/>
@@ -964,6 +957,8 @@
         <w:rPr>
           <w:rFonts w:ascii="Arial" w:hAnsi="Arial" w:cs="Arial"/>
           <w:color w:val="0D0D0D"/>
+          <w:sz w:val="22"/>
+          <w:szCs w:val="22"/>
         </w:rPr>
         <w:t>Pairplot</w:t>
       </w:r>
@@ -972,6 +967,8 @@
         <w:rPr>
           <w:rFonts w:ascii="Arial" w:hAnsi="Arial" w:cs="Arial"/>
           <w:color w:val="0D0D0D"/>
+          <w:sz w:val="22"/>
+          <w:szCs w:val="22"/>
         </w:rPr>
         <w:t xml:space="preserve">: </w:t>
       </w:r>
@@ -979,10 +976,10 @@
       <w:proofErr w:type="gramStart"/>
       <w:r>
         <w:rPr>
-          <w:rFonts w:ascii="Consolas" w:hAnsi="Consolas" w:cs="Arial"/>
-          <w:color w:val="0D0D0D"/>
-          <w:sz w:val="21"/>
-          <w:szCs w:val="21"/>
+          <w:rFonts w:ascii="Arial" w:hAnsi="Arial" w:cs="Arial"/>
+          <w:color w:val="0D0D0D"/>
+          <w:sz w:val="22"/>
+          <w:szCs w:val="22"/>
         </w:rPr>
         <w:t>sns.pairplot</w:t>
       </w:r>
@@ -992,6 +989,8 @@
         <w:rPr>
           <w:rFonts w:ascii="Arial" w:hAnsi="Arial" w:cs="Arial"/>
           <w:color w:val="0D0D0D"/>
+          <w:sz w:val="22"/>
+          <w:szCs w:val="22"/>
         </w:rPr>
         <w:t xml:space="preserve"> creates pairwise scatter plots to visualize relationships between features, colored by species.</w:t>
       </w:r>
@@ -1009,12 +1008,16 @@
         <w:rPr>
           <w:rFonts w:ascii="Arial" w:hAnsi="Arial" w:cs="Arial"/>
           <w:color w:val="0D0D0D"/>
-        </w:rPr>
-      </w:pPr>
-      <w:r>
-        <w:rPr>
-          <w:rFonts w:ascii="Arial" w:hAnsi="Arial" w:cs="Arial"/>
-          <w:color w:val="0D0D0D"/>
+          <w:sz w:val="22"/>
+          <w:szCs w:val="22"/>
+        </w:rPr>
+      </w:pPr>
+      <w:r>
+        <w:rPr>
+          <w:rFonts w:ascii="Arial" w:hAnsi="Arial" w:cs="Arial"/>
+          <w:color w:val="0D0D0D"/>
+          <w:sz w:val="22"/>
+          <w:szCs w:val="22"/>
         </w:rPr>
         <w:t xml:space="preserve">Show plot: </w:t>
       </w:r>
@@ -1022,10 +1025,10 @@
       <w:proofErr w:type="gramStart"/>
       <w:r>
         <w:rPr>
-          <w:rFonts w:ascii="Consolas" w:hAnsi="Consolas" w:cs="Arial"/>
-          <w:color w:val="0D0D0D"/>
-          <w:sz w:val="21"/>
-          <w:szCs w:val="21"/>
+          <w:rFonts w:ascii="Arial" w:hAnsi="Arial" w:cs="Arial"/>
+          <w:color w:val="0D0D0D"/>
+          <w:sz w:val="22"/>
+          <w:szCs w:val="22"/>
         </w:rPr>
         <w:t>plt.show</w:t>
       </w:r>
@@ -1033,19 +1036,12 @@
       <w:proofErr w:type="gramEnd"/>
       <w:r>
         <w:rPr>
-          <w:rFonts w:ascii="Consolas" w:hAnsi="Consolas" w:cs="Arial"/>
-          <w:color w:val="0D0D0D"/>
-          <w:sz w:val="21"/>
-          <w:szCs w:val="21"/>
-        </w:rPr>
-        <w:t>()</w:t>
-      </w:r>
-      <w:r>
-        <w:rPr>
-          <w:rFonts w:ascii="Arial" w:hAnsi="Arial" w:cs="Arial"/>
-          <w:color w:val="0D0D0D"/>
-        </w:rPr>
-        <w:t xml:space="preserve"> displays the plot.</w:t>
+          <w:rFonts w:ascii="Arial" w:hAnsi="Arial" w:cs="Arial"/>
+          <w:color w:val="0D0D0D"/>
+          <w:sz w:val="22"/>
+          <w:szCs w:val="22"/>
+        </w:rPr>
+        <w:t>() displays the plot.</w:t>
       </w:r>
     </w:p>
     <w:p>
@@ -1061,12 +1057,16 @@
         <w:rPr>
           <w:rFonts w:ascii="Arial" w:hAnsi="Arial" w:cs="Arial"/>
           <w:color w:val="0D0D0D"/>
-        </w:rPr>
-      </w:pPr>
-      <w:r>
-        <w:rPr>
-          <w:rFonts w:ascii="Arial" w:hAnsi="Arial" w:cs="Arial"/>
-          <w:color w:val="0D0D0D"/>
+          <w:sz w:val="22"/>
+          <w:szCs w:val="22"/>
+        </w:rPr>
+      </w:pPr>
+      <w:r>
+        <w:rPr>
+          <w:rFonts w:ascii="Arial" w:hAnsi="Arial" w:cs="Arial"/>
+          <w:color w:val="0D0D0D"/>
+          <w:sz w:val="22"/>
+          <w:szCs w:val="22"/>
         </w:rPr>
         <w:t xml:space="preserve">Feature distribution: </w:t>
       </w:r>
@@ -1074,10 +1074,10 @@
       <w:proofErr w:type="gramStart"/>
       <w:r>
         <w:rPr>
-          <w:rFonts w:ascii="Consolas" w:hAnsi="Consolas" w:cs="Arial"/>
-          <w:color w:val="0D0D0D"/>
-          <w:sz w:val="21"/>
-          <w:szCs w:val="21"/>
+          <w:rFonts w:ascii="Arial" w:hAnsi="Arial" w:cs="Arial"/>
+          <w:color w:val="0D0D0D"/>
+          <w:sz w:val="22"/>
+          <w:szCs w:val="22"/>
         </w:rPr>
         <w:t>data.hist</w:t>
       </w:r>
@@ -1087,6 +1087,8 @@
         <w:rPr>
           <w:rFonts w:ascii="Arial" w:hAnsi="Arial" w:cs="Arial"/>
           <w:color w:val="0D0D0D"/>
+          <w:sz w:val="22"/>
+          <w:szCs w:val="22"/>
         </w:rPr>
         <w:t xml:space="preserve"> creates histograms for each feature to inspect their distributions.</w:t>
       </w:r>
@@ -1096,6 +1098,9 @@
         <w:pStyle w:val="Heading3"/>
         <w:shd w:val="clear" w:color="auto" w:fill="FFFFFF"/>
         <w:spacing w:before="280" w:beforeAutospacing="0" w:after="80" w:afterAutospacing="0"/>
+        <w:rPr>
+          <w:rFonts w:ascii="Arial" w:hAnsi="Arial" w:cs="Arial"/>
+        </w:rPr>
       </w:pPr>
       <w:r>
         <w:rPr>
@@ -1120,22 +1125,26 @@
         <w:rPr>
           <w:rFonts w:ascii="Arial" w:hAnsi="Arial" w:cs="Arial"/>
           <w:color w:val="0D0D0D"/>
-        </w:rPr>
-      </w:pPr>
-      <w:r>
-        <w:rPr>
-          <w:rFonts w:ascii="Arial" w:hAnsi="Arial" w:cs="Arial"/>
-          <w:color w:val="0D0D0D"/>
+          <w:sz w:val="22"/>
+          <w:szCs w:val="22"/>
+        </w:rPr>
+      </w:pPr>
+      <w:r>
+        <w:rPr>
+          <w:rFonts w:ascii="Arial" w:hAnsi="Arial" w:cs="Arial"/>
+          <w:color w:val="0D0D0D"/>
+          <w:sz w:val="22"/>
+          <w:szCs w:val="22"/>
         </w:rPr>
         <w:t xml:space="preserve">Import necessary library: Import </w:t>
       </w:r>
       <w:proofErr w:type="spellStart"/>
       <w:r>
         <w:rPr>
-          <w:rFonts w:ascii="Consolas" w:hAnsi="Consolas" w:cs="Arial"/>
-          <w:color w:val="0D0D0D"/>
-          <w:sz w:val="21"/>
-          <w:szCs w:val="21"/>
+          <w:rFonts w:ascii="Arial" w:hAnsi="Arial" w:cs="Arial"/>
+          <w:color w:val="0D0D0D"/>
+          <w:sz w:val="22"/>
+          <w:szCs w:val="22"/>
         </w:rPr>
         <w:t>RandomForestClassifier</w:t>
       </w:r>
@@ -1144,6 +1153,8 @@
         <w:rPr>
           <w:rFonts w:ascii="Arial" w:hAnsi="Arial" w:cs="Arial"/>
           <w:color w:val="0D0D0D"/>
+          <w:sz w:val="22"/>
+          <w:szCs w:val="22"/>
         </w:rPr>
         <w:t xml:space="preserve"> from </w:t>
       </w:r>
@@ -1151,10 +1162,10 @@
       <w:proofErr w:type="gramStart"/>
       <w:r>
         <w:rPr>
-          <w:rFonts w:ascii="Consolas" w:hAnsi="Consolas" w:cs="Arial"/>
-          <w:color w:val="0D0D0D"/>
-          <w:sz w:val="21"/>
-          <w:szCs w:val="21"/>
+          <w:rFonts w:ascii="Arial" w:hAnsi="Arial" w:cs="Arial"/>
+          <w:color w:val="0D0D0D"/>
+          <w:sz w:val="22"/>
+          <w:szCs w:val="22"/>
         </w:rPr>
         <w:t>sklearn.ensemble</w:t>
       </w:r>
@@ -1164,6 +1175,8 @@
         <w:rPr>
           <w:rFonts w:ascii="Arial" w:hAnsi="Arial" w:cs="Arial"/>
           <w:color w:val="0D0D0D"/>
+          <w:sz w:val="22"/>
+          <w:szCs w:val="22"/>
         </w:rPr>
         <w:t>.</w:t>
       </w:r>
@@ -1181,12 +1194,16 @@
         <w:rPr>
           <w:rFonts w:ascii="Arial" w:hAnsi="Arial" w:cs="Arial"/>
           <w:color w:val="0D0D0D"/>
-        </w:rPr>
-      </w:pPr>
-      <w:r>
-        <w:rPr>
-          <w:rFonts w:ascii="Arial" w:hAnsi="Arial" w:cs="Arial"/>
-          <w:color w:val="0D0D0D"/>
+          <w:sz w:val="22"/>
+          <w:szCs w:val="22"/>
+        </w:rPr>
+      </w:pPr>
+      <w:r>
+        <w:rPr>
+          <w:rFonts w:ascii="Arial" w:hAnsi="Arial" w:cs="Arial"/>
+          <w:color w:val="0D0D0D"/>
+          <w:sz w:val="22"/>
+          <w:szCs w:val="22"/>
         </w:rPr>
         <w:t>Fit model: Instantiate and fit a Random Forest model to the training data.</w:t>
       </w:r>
@@ -1204,12 +1221,16 @@
         <w:rPr>
           <w:rFonts w:ascii="Arial" w:hAnsi="Arial" w:cs="Arial"/>
           <w:color w:val="0D0D0D"/>
-        </w:rPr>
-      </w:pPr>
-      <w:r>
-        <w:rPr>
-          <w:rFonts w:ascii="Arial" w:hAnsi="Arial" w:cs="Arial"/>
-          <w:color w:val="0D0D0D"/>
+          <w:sz w:val="22"/>
+          <w:szCs w:val="22"/>
+        </w:rPr>
+      </w:pPr>
+      <w:r>
+        <w:rPr>
+          <w:rFonts w:ascii="Arial" w:hAnsi="Arial" w:cs="Arial"/>
+          <w:color w:val="0D0D0D"/>
+          <w:sz w:val="22"/>
+          <w:szCs w:val="22"/>
         </w:rPr>
         <w:t xml:space="preserve">Feature </w:t>
       </w:r>
@@ -1218,6 +1239,8 @@
         <w:rPr>
           <w:rFonts w:ascii="Arial" w:hAnsi="Arial" w:cs="Arial"/>
           <w:color w:val="0D0D0D"/>
+          <w:sz w:val="22"/>
+          <w:szCs w:val="22"/>
         </w:rPr>
         <w:t>importances</w:t>
       </w:r>
@@ -1226,6 +1249,8 @@
         <w:rPr>
           <w:rFonts w:ascii="Arial" w:hAnsi="Arial" w:cs="Arial"/>
           <w:color w:val="0D0D0D"/>
+          <w:sz w:val="22"/>
+          <w:szCs w:val="22"/>
         </w:rPr>
         <w:t xml:space="preserve">: Retrieve the importance of each feature using </w:t>
       </w:r>
@@ -1233,39 +1258,32 @@
       <w:proofErr w:type="gramStart"/>
       <w:r>
         <w:rPr>
-          <w:rFonts w:ascii="Consolas" w:hAnsi="Consolas" w:cs="Arial"/>
-          <w:color w:val="0D0D0D"/>
-          <w:sz w:val="21"/>
-          <w:szCs w:val="21"/>
+          <w:rFonts w:ascii="Arial" w:hAnsi="Arial" w:cs="Arial"/>
+          <w:color w:val="0D0D0D"/>
+          <w:sz w:val="22"/>
+          <w:szCs w:val="22"/>
         </w:rPr>
         <w:t>model.feature</w:t>
       </w:r>
       <w:proofErr w:type="gramEnd"/>
       <w:r>
         <w:rPr>
-          <w:rFonts w:ascii="Consolas" w:hAnsi="Consolas" w:cs="Arial"/>
-          <w:color w:val="0D0D0D"/>
-          <w:sz w:val="21"/>
-          <w:szCs w:val="21"/>
+          <w:rFonts w:ascii="Arial" w:hAnsi="Arial" w:cs="Arial"/>
+          <w:color w:val="0D0D0D"/>
+          <w:sz w:val="22"/>
+          <w:szCs w:val="22"/>
         </w:rPr>
         <w:t>_importances</w:t>
       </w:r>
       <w:proofErr w:type="spellEnd"/>
       <w:r>
         <w:rPr>
-          <w:rFonts w:ascii="Consolas" w:hAnsi="Consolas" w:cs="Arial"/>
-          <w:color w:val="0D0D0D"/>
-          <w:sz w:val="21"/>
-          <w:szCs w:val="21"/>
-        </w:rPr>
-        <w:t>_</w:t>
-      </w:r>
-      <w:r>
-        <w:rPr>
-          <w:rFonts w:ascii="Arial" w:hAnsi="Arial" w:cs="Arial"/>
-          <w:color w:val="0D0D0D"/>
-        </w:rPr>
-        <w:t>.</w:t>
+          <w:rFonts w:ascii="Arial" w:hAnsi="Arial" w:cs="Arial"/>
+          <w:color w:val="0D0D0D"/>
+          <w:sz w:val="22"/>
+          <w:szCs w:val="22"/>
+        </w:rPr>
+        <w:t>_.</w:t>
       </w:r>
     </w:p>
     <w:p>
@@ -1281,12 +1299,16 @@
         <w:rPr>
           <w:rFonts w:ascii="Arial" w:hAnsi="Arial" w:cs="Arial"/>
           <w:color w:val="0D0D0D"/>
-        </w:rPr>
-      </w:pPr>
-      <w:r>
-        <w:rPr>
-          <w:rFonts w:ascii="Arial" w:hAnsi="Arial" w:cs="Arial"/>
-          <w:color w:val="0D0D0D"/>
+          <w:sz w:val="22"/>
+          <w:szCs w:val="22"/>
+        </w:rPr>
+      </w:pPr>
+      <w:r>
+        <w:rPr>
+          <w:rFonts w:ascii="Arial" w:hAnsi="Arial" w:cs="Arial"/>
+          <w:color w:val="0D0D0D"/>
+          <w:sz w:val="22"/>
+          <w:szCs w:val="22"/>
         </w:rPr>
         <w:t xml:space="preserve">Create </w:t>
       </w:r>
@@ -1295,6 +1317,8 @@
         <w:rPr>
           <w:rFonts w:ascii="Arial" w:hAnsi="Arial" w:cs="Arial"/>
           <w:color w:val="0D0D0D"/>
+          <w:sz w:val="22"/>
+          <w:szCs w:val="22"/>
         </w:rPr>
         <w:t>DataFrame</w:t>
       </w:r>
@@ -1303,6 +1327,8 @@
         <w:rPr>
           <w:rFonts w:ascii="Arial" w:hAnsi="Arial" w:cs="Arial"/>
           <w:color w:val="0D0D0D"/>
+          <w:sz w:val="22"/>
+          <w:szCs w:val="22"/>
         </w:rPr>
         <w:t xml:space="preserve">: Create a </w:t>
       </w:r>
@@ -1311,6 +1337,8 @@
         <w:rPr>
           <w:rFonts w:ascii="Arial" w:hAnsi="Arial" w:cs="Arial"/>
           <w:color w:val="0D0D0D"/>
+          <w:sz w:val="22"/>
+          <w:szCs w:val="22"/>
         </w:rPr>
         <w:t>DataFrame</w:t>
       </w:r>
@@ -1319,6 +1347,8 @@
         <w:rPr>
           <w:rFonts w:ascii="Arial" w:hAnsi="Arial" w:cs="Arial"/>
           <w:color w:val="0D0D0D"/>
+          <w:sz w:val="22"/>
+          <w:szCs w:val="22"/>
         </w:rPr>
         <w:t xml:space="preserve"> to display the feature </w:t>
       </w:r>
@@ -1327,6 +1357,8 @@
         <w:rPr>
           <w:rFonts w:ascii="Arial" w:hAnsi="Arial" w:cs="Arial"/>
           <w:color w:val="0D0D0D"/>
+          <w:sz w:val="22"/>
+          <w:szCs w:val="22"/>
         </w:rPr>
         <w:t>importances</w:t>
       </w:r>
@@ -1335,6 +1367,8 @@
         <w:rPr>
           <w:rFonts w:ascii="Arial" w:hAnsi="Arial" w:cs="Arial"/>
           <w:color w:val="0D0D0D"/>
+          <w:sz w:val="22"/>
+          <w:szCs w:val="22"/>
         </w:rPr>
         <w:t>.</w:t>
       </w:r>
@@ -1352,12 +1386,16 @@
         <w:rPr>
           <w:rFonts w:ascii="Arial" w:hAnsi="Arial" w:cs="Arial"/>
           <w:color w:val="0D0D0D"/>
-        </w:rPr>
-      </w:pPr>
-      <w:r>
-        <w:rPr>
-          <w:rFonts w:ascii="Arial" w:hAnsi="Arial" w:cs="Arial"/>
-          <w:color w:val="0D0D0D"/>
+          <w:sz w:val="22"/>
+          <w:szCs w:val="22"/>
+        </w:rPr>
+      </w:pPr>
+      <w:r>
+        <w:rPr>
+          <w:rFonts w:ascii="Arial" w:hAnsi="Arial" w:cs="Arial"/>
+          <w:color w:val="0D0D0D"/>
+          <w:sz w:val="22"/>
+          <w:szCs w:val="22"/>
         </w:rPr>
         <w:t>Sort features: Sort the features by importance in descending order.</w:t>
       </w:r>
@@ -1381,6 +1419,8 @@
         <w:rPr>
           <w:rFonts w:ascii="Arial" w:hAnsi="Arial" w:cs="Arial"/>
           <w:color w:val="0D0D0D"/>
+          <w:sz w:val="22"/>
+          <w:szCs w:val="22"/>
         </w:rPr>
         <w:t xml:space="preserve">Display feature </w:t>
       </w:r>
@@ -1389,6 +1429,8 @@
         <w:rPr>
           <w:rFonts w:ascii="Arial" w:hAnsi="Arial" w:cs="Arial"/>
           <w:color w:val="0D0D0D"/>
+          <w:sz w:val="22"/>
+          <w:szCs w:val="22"/>
         </w:rPr>
         <w:t>importances</w:t>
       </w:r>
@@ -1397,6 +1439,8 @@
         <w:rPr>
           <w:rFonts w:ascii="Arial" w:hAnsi="Arial" w:cs="Arial"/>
           <w:color w:val="0D0D0D"/>
+          <w:sz w:val="22"/>
+          <w:szCs w:val="22"/>
         </w:rPr>
         <w:t xml:space="preserve">: Print the sorted </w:t>
       </w:r>
@@ -1405,6 +1449,8 @@
         <w:rPr>
           <w:rFonts w:ascii="Arial" w:hAnsi="Arial" w:cs="Arial"/>
           <w:color w:val="0D0D0D"/>
+          <w:sz w:val="22"/>
+          <w:szCs w:val="22"/>
         </w:rPr>
         <w:t>DataFrame</w:t>
       </w:r>
@@ -1413,6 +1459,8 @@
         <w:rPr>
           <w:rFonts w:ascii="Arial" w:hAnsi="Arial" w:cs="Arial"/>
           <w:color w:val="0D0D0D"/>
+          <w:sz w:val="22"/>
+          <w:szCs w:val="22"/>
         </w:rPr>
         <w:t>.</w:t>
       </w:r>
@@ -1422,6 +1470,9 @@
         <w:pStyle w:val="Heading3"/>
         <w:shd w:val="clear" w:color="auto" w:fill="FFFFFF"/>
         <w:spacing w:before="280" w:beforeAutospacing="0" w:after="0" w:afterAutospacing="0"/>
+        <w:rPr>
+          <w:rFonts w:ascii="Arial" w:hAnsi="Arial" w:cs="Arial"/>
+        </w:rPr>
       </w:pPr>
       <w:r>
         <w:rPr>
@@ -1438,11 +1489,18 @@
         <w:pStyle w:val="NormalWeb"/>
         <w:shd w:val="clear" w:color="auto" w:fill="FFFFFF"/>
         <w:spacing w:before="0" w:beforeAutospacing="0" w:after="300" w:afterAutospacing="0"/>
-      </w:pPr>
-      <w:r>
-        <w:rPr>
-          <w:rFonts w:ascii="Arial" w:hAnsi="Arial" w:cs="Arial"/>
-          <w:color w:val="0D0D0D"/>
+        <w:rPr>
+          <w:rFonts w:ascii="Arial" w:hAnsi="Arial" w:cs="Arial"/>
+          <w:sz w:val="22"/>
+          <w:szCs w:val="22"/>
+        </w:rPr>
+      </w:pPr>
+      <w:r>
+        <w:rPr>
+          <w:rFonts w:ascii="Arial" w:hAnsi="Arial" w:cs="Arial"/>
+          <w:color w:val="0D0D0D"/>
+          <w:sz w:val="22"/>
+          <w:szCs w:val="22"/>
         </w:rPr>
         <w:t>Explanation:</w:t>
       </w:r>
@@ -1460,22 +1518,26 @@
         <w:rPr>
           <w:rFonts w:ascii="Arial" w:hAnsi="Arial" w:cs="Arial"/>
           <w:color w:val="0D0D0D"/>
-        </w:rPr>
-      </w:pPr>
-      <w:r>
-        <w:rPr>
-          <w:rFonts w:ascii="Arial" w:hAnsi="Arial" w:cs="Arial"/>
-          <w:color w:val="0D0D0D"/>
+          <w:sz w:val="22"/>
+          <w:szCs w:val="22"/>
+        </w:rPr>
+      </w:pPr>
+      <w:r>
+        <w:rPr>
+          <w:rFonts w:ascii="Arial" w:hAnsi="Arial" w:cs="Arial"/>
+          <w:color w:val="0D0D0D"/>
+          <w:sz w:val="22"/>
+          <w:szCs w:val="22"/>
         </w:rPr>
         <w:t xml:space="preserve">Import necessary libraries: Import </w:t>
       </w:r>
       <w:proofErr w:type="spellStart"/>
       <w:r>
         <w:rPr>
-          <w:rFonts w:ascii="Consolas" w:hAnsi="Consolas" w:cs="Arial"/>
-          <w:color w:val="0D0D0D"/>
-          <w:sz w:val="21"/>
-          <w:szCs w:val="21"/>
+          <w:rFonts w:ascii="Arial" w:hAnsi="Arial" w:cs="Arial"/>
+          <w:color w:val="0D0D0D"/>
+          <w:sz w:val="22"/>
+          <w:szCs w:val="22"/>
         </w:rPr>
         <w:t>LogisticRegression</w:t>
       </w:r>
@@ -1484,16 +1546,18 @@
         <w:rPr>
           <w:rFonts w:ascii="Arial" w:hAnsi="Arial" w:cs="Arial"/>
           <w:color w:val="0D0D0D"/>
+          <w:sz w:val="22"/>
+          <w:szCs w:val="22"/>
         </w:rPr>
         <w:t xml:space="preserve">, </w:t>
       </w:r>
       <w:proofErr w:type="spellStart"/>
       <w:r>
         <w:rPr>
-          <w:rFonts w:ascii="Consolas" w:hAnsi="Consolas" w:cs="Arial"/>
-          <w:color w:val="0D0D0D"/>
-          <w:sz w:val="21"/>
-          <w:szCs w:val="21"/>
+          <w:rFonts w:ascii="Arial" w:hAnsi="Arial" w:cs="Arial"/>
+          <w:color w:val="0D0D0D"/>
+          <w:sz w:val="22"/>
+          <w:szCs w:val="22"/>
         </w:rPr>
         <w:t>RandomForestClassifier</w:t>
       </w:r>
@@ -1502,32 +1566,18 @@
         <w:rPr>
           <w:rFonts w:ascii="Arial" w:hAnsi="Arial" w:cs="Arial"/>
           <w:color w:val="0D0D0D"/>
-        </w:rPr>
-        <w:t xml:space="preserve">, and </w:t>
-      </w:r>
-      <w:r>
-        <w:rPr>
-          <w:rFonts w:ascii="Consolas" w:hAnsi="Consolas" w:cs="Arial"/>
-          <w:color w:val="0D0D0D"/>
-          <w:sz w:val="21"/>
-          <w:szCs w:val="21"/>
-        </w:rPr>
-        <w:t>SVC</w:t>
-      </w:r>
-      <w:r>
-        <w:rPr>
-          <w:rFonts w:ascii="Arial" w:hAnsi="Arial" w:cs="Arial"/>
-          <w:color w:val="0D0D0D"/>
-        </w:rPr>
-        <w:t xml:space="preserve"> from </w:t>
+          <w:sz w:val="22"/>
+          <w:szCs w:val="22"/>
+        </w:rPr>
+        <w:t xml:space="preserve">, and SVC from </w:t>
       </w:r>
       <w:proofErr w:type="spellStart"/>
       <w:r>
         <w:rPr>
-          <w:rFonts w:ascii="Consolas" w:hAnsi="Consolas" w:cs="Arial"/>
-          <w:color w:val="0D0D0D"/>
-          <w:sz w:val="21"/>
-          <w:szCs w:val="21"/>
+          <w:rFonts w:ascii="Arial" w:hAnsi="Arial" w:cs="Arial"/>
+          <w:color w:val="0D0D0D"/>
+          <w:sz w:val="22"/>
+          <w:szCs w:val="22"/>
         </w:rPr>
         <w:t>sklearn</w:t>
       </w:r>
@@ -1536,6 +1586,8 @@
         <w:rPr>
           <w:rFonts w:ascii="Arial" w:hAnsi="Arial" w:cs="Arial"/>
           <w:color w:val="0D0D0D"/>
+          <w:sz w:val="22"/>
+          <w:szCs w:val="22"/>
         </w:rPr>
         <w:t>.</w:t>
       </w:r>
@@ -1553,22 +1605,26 @@
         <w:rPr>
           <w:rFonts w:ascii="Arial" w:hAnsi="Arial" w:cs="Arial"/>
           <w:color w:val="0D0D0D"/>
-        </w:rPr>
-      </w:pPr>
-      <w:r>
-        <w:rPr>
-          <w:rFonts w:ascii="Arial" w:hAnsi="Arial" w:cs="Arial"/>
-          <w:color w:val="0D0D0D"/>
+          <w:sz w:val="22"/>
+          <w:szCs w:val="22"/>
+        </w:rPr>
+      </w:pPr>
+      <w:r>
+        <w:rPr>
+          <w:rFonts w:ascii="Arial" w:hAnsi="Arial" w:cs="Arial"/>
+          <w:color w:val="0D0D0D"/>
+          <w:sz w:val="22"/>
+          <w:szCs w:val="22"/>
         </w:rPr>
         <w:t xml:space="preserve">Initialize models: Create a dictionary of models to compare, with names as keys and model instances as values. Set a higher </w:t>
       </w:r>
       <w:proofErr w:type="spellStart"/>
       <w:r>
         <w:rPr>
-          <w:rFonts w:ascii="Consolas" w:hAnsi="Consolas" w:cs="Arial"/>
-          <w:color w:val="0D0D0D"/>
-          <w:sz w:val="21"/>
-          <w:szCs w:val="21"/>
+          <w:rFonts w:ascii="Arial" w:hAnsi="Arial" w:cs="Arial"/>
+          <w:color w:val="0D0D0D"/>
+          <w:sz w:val="22"/>
+          <w:szCs w:val="22"/>
         </w:rPr>
         <w:t>max_iter</w:t>
       </w:r>
@@ -1577,16 +1633,18 @@
         <w:rPr>
           <w:rFonts w:ascii="Arial" w:hAnsi="Arial" w:cs="Arial"/>
           <w:color w:val="0D0D0D"/>
+          <w:sz w:val="22"/>
+          <w:szCs w:val="22"/>
         </w:rPr>
         <w:t xml:space="preserve"> for </w:t>
       </w:r>
       <w:proofErr w:type="spellStart"/>
       <w:r>
         <w:rPr>
-          <w:rFonts w:ascii="Consolas" w:hAnsi="Consolas" w:cs="Arial"/>
-          <w:color w:val="0D0D0D"/>
-          <w:sz w:val="21"/>
-          <w:szCs w:val="21"/>
+          <w:rFonts w:ascii="Arial" w:hAnsi="Arial" w:cs="Arial"/>
+          <w:color w:val="0D0D0D"/>
+          <w:sz w:val="22"/>
+          <w:szCs w:val="22"/>
         </w:rPr>
         <w:t>LogisticRegression</w:t>
       </w:r>
@@ -1595,6 +1653,8 @@
         <w:rPr>
           <w:rFonts w:ascii="Arial" w:hAnsi="Arial" w:cs="Arial"/>
           <w:color w:val="0D0D0D"/>
+          <w:sz w:val="22"/>
+          <w:szCs w:val="22"/>
         </w:rPr>
         <w:t xml:space="preserve"> to ensure convergence.</w:t>
       </w:r>
@@ -1604,6 +1664,9 @@
         <w:pStyle w:val="Heading3"/>
         <w:shd w:val="clear" w:color="auto" w:fill="FFFFFF"/>
         <w:spacing w:before="280" w:beforeAutospacing="0" w:after="0" w:afterAutospacing="0"/>
+        <w:rPr>
+          <w:rFonts w:ascii="Arial" w:hAnsi="Arial" w:cs="Arial"/>
+        </w:rPr>
       </w:pPr>
       <w:r>
         <w:rPr>
@@ -1620,11 +1683,18 @@
         <w:pStyle w:val="NormalWeb"/>
         <w:shd w:val="clear" w:color="auto" w:fill="FFFFFF"/>
         <w:spacing w:before="0" w:beforeAutospacing="0" w:after="300" w:afterAutospacing="0"/>
-      </w:pPr>
-      <w:r>
-        <w:rPr>
-          <w:rFonts w:ascii="Arial" w:hAnsi="Arial" w:cs="Arial"/>
-          <w:color w:val="0D0D0D"/>
+        <w:rPr>
+          <w:rFonts w:ascii="Arial" w:hAnsi="Arial" w:cs="Arial"/>
+          <w:sz w:val="22"/>
+          <w:szCs w:val="22"/>
+        </w:rPr>
+      </w:pPr>
+      <w:r>
+        <w:rPr>
+          <w:rFonts w:ascii="Arial" w:hAnsi="Arial" w:cs="Arial"/>
+          <w:color w:val="0D0D0D"/>
+          <w:sz w:val="22"/>
+          <w:szCs w:val="22"/>
         </w:rPr>
         <w:t>Explanation:</w:t>
       </w:r>
@@ -1642,38 +1712,26 @@
         <w:rPr>
           <w:rFonts w:ascii="Arial" w:hAnsi="Arial" w:cs="Arial"/>
           <w:color w:val="0D0D0D"/>
-        </w:rPr>
-      </w:pPr>
-      <w:r>
-        <w:rPr>
-          <w:rFonts w:ascii="Arial" w:hAnsi="Arial" w:cs="Arial"/>
-          <w:color w:val="0D0D0D"/>
-        </w:rPr>
-        <w:t xml:space="preserve">Train models: Loop through the dictionary and train each model using </w:t>
-      </w:r>
-      <w:r>
-        <w:rPr>
-          <w:rFonts w:ascii="Consolas" w:hAnsi="Consolas" w:cs="Arial"/>
-          <w:color w:val="0D0D0D"/>
-          <w:sz w:val="21"/>
-          <w:szCs w:val="21"/>
-        </w:rPr>
-        <w:t>fit</w:t>
-      </w:r>
-      <w:r>
-        <w:rPr>
-          <w:rFonts w:ascii="Arial" w:hAnsi="Arial" w:cs="Arial"/>
-          <w:color w:val="0D0D0D"/>
-        </w:rPr>
-        <w:t xml:space="preserve"> on the training data (</w:t>
+          <w:sz w:val="22"/>
+          <w:szCs w:val="22"/>
+        </w:rPr>
+      </w:pPr>
+      <w:r>
+        <w:rPr>
+          <w:rFonts w:ascii="Arial" w:hAnsi="Arial" w:cs="Arial"/>
+          <w:color w:val="0D0D0D"/>
+          <w:sz w:val="22"/>
+          <w:szCs w:val="22"/>
+        </w:rPr>
+        <w:t>Train models: Loop through the dictionary and train each model using fit on the training data (</w:t>
       </w:r>
       <w:proofErr w:type="spellStart"/>
       <w:r>
         <w:rPr>
-          <w:rFonts w:ascii="Consolas" w:hAnsi="Consolas" w:cs="Arial"/>
-          <w:color w:val="0D0D0D"/>
-          <w:sz w:val="21"/>
-          <w:szCs w:val="21"/>
+          <w:rFonts w:ascii="Arial" w:hAnsi="Arial" w:cs="Arial"/>
+          <w:color w:val="0D0D0D"/>
+          <w:sz w:val="22"/>
+          <w:szCs w:val="22"/>
         </w:rPr>
         <w:t>X_train</w:t>
       </w:r>
@@ -1682,16 +1740,18 @@
         <w:rPr>
           <w:rFonts w:ascii="Arial" w:hAnsi="Arial" w:cs="Arial"/>
           <w:color w:val="0D0D0D"/>
+          <w:sz w:val="22"/>
+          <w:szCs w:val="22"/>
         </w:rPr>
         <w:t xml:space="preserve">, </w:t>
       </w:r>
       <w:proofErr w:type="spellStart"/>
       <w:r>
         <w:rPr>
-          <w:rFonts w:ascii="Consolas" w:hAnsi="Consolas" w:cs="Arial"/>
-          <w:color w:val="0D0D0D"/>
-          <w:sz w:val="21"/>
-          <w:szCs w:val="21"/>
+          <w:rFonts w:ascii="Arial" w:hAnsi="Arial" w:cs="Arial"/>
+          <w:color w:val="0D0D0D"/>
+          <w:sz w:val="22"/>
+          <w:szCs w:val="22"/>
         </w:rPr>
         <w:t>y_train</w:t>
       </w:r>
@@ -1700,6 +1760,8 @@
         <w:rPr>
           <w:rFonts w:ascii="Arial" w:hAnsi="Arial" w:cs="Arial"/>
           <w:color w:val="0D0D0D"/>
+          <w:sz w:val="22"/>
+          <w:szCs w:val="22"/>
         </w:rPr>
         <w:t>).</w:t>
       </w:r>
@@ -1709,6 +1771,9 @@
         <w:pStyle w:val="Heading3"/>
         <w:shd w:val="clear" w:color="auto" w:fill="FFFFFF"/>
         <w:spacing w:before="280" w:beforeAutospacing="0" w:after="0" w:afterAutospacing="0"/>
+        <w:rPr>
+          <w:rFonts w:ascii="Arial" w:hAnsi="Arial" w:cs="Arial"/>
+        </w:rPr>
       </w:pPr>
       <w:r>
         <w:rPr>
@@ -1725,11 +1790,18 @@
         <w:pStyle w:val="NormalWeb"/>
         <w:shd w:val="clear" w:color="auto" w:fill="FFFFFF"/>
         <w:spacing w:before="0" w:beforeAutospacing="0" w:after="300" w:afterAutospacing="0"/>
-      </w:pPr>
-      <w:r>
-        <w:rPr>
-          <w:rFonts w:ascii="Arial" w:hAnsi="Arial" w:cs="Arial"/>
-          <w:color w:val="0D0D0D"/>
+        <w:rPr>
+          <w:rFonts w:ascii="Arial" w:hAnsi="Arial" w:cs="Arial"/>
+          <w:sz w:val="22"/>
+          <w:szCs w:val="22"/>
+        </w:rPr>
+      </w:pPr>
+      <w:r>
+        <w:rPr>
+          <w:rFonts w:ascii="Arial" w:hAnsi="Arial" w:cs="Arial"/>
+          <w:color w:val="0D0D0D"/>
+          <w:sz w:val="22"/>
+          <w:szCs w:val="22"/>
         </w:rPr>
         <w:t>Explanation:</w:t>
       </w:r>
@@ -1747,22 +1819,26 @@
         <w:rPr>
           <w:rFonts w:ascii="Arial" w:hAnsi="Arial" w:cs="Arial"/>
           <w:color w:val="0D0D0D"/>
-        </w:rPr>
-      </w:pPr>
-      <w:r>
-        <w:rPr>
-          <w:rFonts w:ascii="Arial" w:hAnsi="Arial" w:cs="Arial"/>
-          <w:color w:val="0D0D0D"/>
+          <w:sz w:val="22"/>
+          <w:szCs w:val="22"/>
+        </w:rPr>
+      </w:pPr>
+      <w:r>
+        <w:rPr>
+          <w:rFonts w:ascii="Arial" w:hAnsi="Arial" w:cs="Arial"/>
+          <w:color w:val="0D0D0D"/>
+          <w:sz w:val="22"/>
+          <w:szCs w:val="22"/>
         </w:rPr>
         <w:t xml:space="preserve">Import necessary metrics: Import </w:t>
       </w:r>
       <w:proofErr w:type="spellStart"/>
       <w:r>
         <w:rPr>
-          <w:rFonts w:ascii="Consolas" w:hAnsi="Consolas" w:cs="Arial"/>
-          <w:color w:val="0D0D0D"/>
-          <w:sz w:val="21"/>
-          <w:szCs w:val="21"/>
+          <w:rFonts w:ascii="Arial" w:hAnsi="Arial" w:cs="Arial"/>
+          <w:color w:val="0D0D0D"/>
+          <w:sz w:val="22"/>
+          <w:szCs w:val="22"/>
         </w:rPr>
         <w:t>accuracy_score</w:t>
       </w:r>
@@ -1771,16 +1847,18 @@
         <w:rPr>
           <w:rFonts w:ascii="Arial" w:hAnsi="Arial" w:cs="Arial"/>
           <w:color w:val="0D0D0D"/>
+          <w:sz w:val="22"/>
+          <w:szCs w:val="22"/>
         </w:rPr>
         <w:t xml:space="preserve">, </w:t>
       </w:r>
       <w:proofErr w:type="spellStart"/>
       <w:r>
         <w:rPr>
-          <w:rFonts w:ascii="Consolas" w:hAnsi="Consolas" w:cs="Arial"/>
-          <w:color w:val="0D0D0D"/>
-          <w:sz w:val="21"/>
-          <w:szCs w:val="21"/>
+          <w:rFonts w:ascii="Arial" w:hAnsi="Arial" w:cs="Arial"/>
+          <w:color w:val="0D0D0D"/>
+          <w:sz w:val="22"/>
+          <w:szCs w:val="22"/>
         </w:rPr>
         <w:t>precision_score</w:t>
       </w:r>
@@ -1789,16 +1867,18 @@
         <w:rPr>
           <w:rFonts w:ascii="Arial" w:hAnsi="Arial" w:cs="Arial"/>
           <w:color w:val="0D0D0D"/>
+          <w:sz w:val="22"/>
+          <w:szCs w:val="22"/>
         </w:rPr>
         <w:t xml:space="preserve">, </w:t>
       </w:r>
       <w:proofErr w:type="spellStart"/>
       <w:r>
         <w:rPr>
-          <w:rFonts w:ascii="Consolas" w:hAnsi="Consolas" w:cs="Arial"/>
-          <w:color w:val="0D0D0D"/>
-          <w:sz w:val="21"/>
-          <w:szCs w:val="21"/>
+          <w:rFonts w:ascii="Arial" w:hAnsi="Arial" w:cs="Arial"/>
+          <w:color w:val="0D0D0D"/>
+          <w:sz w:val="22"/>
+          <w:szCs w:val="22"/>
         </w:rPr>
         <w:t>recall_score</w:t>
       </w:r>
@@ -1807,32 +1887,18 @@
         <w:rPr>
           <w:rFonts w:ascii="Arial" w:hAnsi="Arial" w:cs="Arial"/>
           <w:color w:val="0D0D0D"/>
-        </w:rPr>
-        <w:t xml:space="preserve">, </w:t>
-      </w:r>
-      <w:r>
-        <w:rPr>
-          <w:rFonts w:ascii="Consolas" w:hAnsi="Consolas" w:cs="Arial"/>
-          <w:color w:val="0D0D0D"/>
-          <w:sz w:val="21"/>
-          <w:szCs w:val="21"/>
-        </w:rPr>
-        <w:t>f1_score</w:t>
-      </w:r>
-      <w:r>
-        <w:rPr>
-          <w:rFonts w:ascii="Arial" w:hAnsi="Arial" w:cs="Arial"/>
-          <w:color w:val="0D0D0D"/>
-        </w:rPr>
-        <w:t xml:space="preserve">, and </w:t>
+          <w:sz w:val="22"/>
+          <w:szCs w:val="22"/>
+        </w:rPr>
+        <w:t xml:space="preserve">, f1_score, and </w:t>
       </w:r>
       <w:proofErr w:type="spellStart"/>
       <w:r>
         <w:rPr>
-          <w:rFonts w:ascii="Consolas" w:hAnsi="Consolas" w:cs="Arial"/>
-          <w:color w:val="0D0D0D"/>
-          <w:sz w:val="21"/>
-          <w:szCs w:val="21"/>
+          <w:rFonts w:ascii="Arial" w:hAnsi="Arial" w:cs="Arial"/>
+          <w:color w:val="0D0D0D"/>
+          <w:sz w:val="22"/>
+          <w:szCs w:val="22"/>
         </w:rPr>
         <w:t>classification_report</w:t>
       </w:r>
@@ -1841,6 +1907,8 @@
         <w:rPr>
           <w:rFonts w:ascii="Arial" w:hAnsi="Arial" w:cs="Arial"/>
           <w:color w:val="0D0D0D"/>
+          <w:sz w:val="22"/>
+          <w:szCs w:val="22"/>
         </w:rPr>
         <w:t xml:space="preserve"> from </w:t>
       </w:r>
@@ -1848,10 +1916,10 @@
       <w:proofErr w:type="gramStart"/>
       <w:r>
         <w:rPr>
-          <w:rFonts w:ascii="Consolas" w:hAnsi="Consolas" w:cs="Arial"/>
-          <w:color w:val="0D0D0D"/>
-          <w:sz w:val="21"/>
-          <w:szCs w:val="21"/>
+          <w:rFonts w:ascii="Arial" w:hAnsi="Arial" w:cs="Arial"/>
+          <w:color w:val="0D0D0D"/>
+          <w:sz w:val="22"/>
+          <w:szCs w:val="22"/>
         </w:rPr>
         <w:t>sklearn.metrics</w:t>
       </w:r>
@@ -1861,6 +1929,8 @@
         <w:rPr>
           <w:rFonts w:ascii="Arial" w:hAnsi="Arial" w:cs="Arial"/>
           <w:color w:val="0D0D0D"/>
+          <w:sz w:val="22"/>
+          <w:szCs w:val="22"/>
         </w:rPr>
         <w:t>.</w:t>
       </w:r>
@@ -1878,14 +1948,17 @@
         <w:rPr>
           <w:rFonts w:ascii="Arial" w:hAnsi="Arial" w:cs="Arial"/>
           <w:color w:val="0D0D0D"/>
-        </w:rPr>
-      </w:pPr>
-      <w:r>
-        <w:rPr>
-          <w:rFonts w:ascii="Arial" w:hAnsi="Arial" w:cs="Arial"/>
-          <w:color w:val="0D0D0D"/>
-        </w:rPr>
-        <w:lastRenderedPageBreak/>
+          <w:sz w:val="22"/>
+          <w:szCs w:val="22"/>
+        </w:rPr>
+      </w:pPr>
+      <w:r>
+        <w:rPr>
+          <w:rFonts w:ascii="Arial" w:hAnsi="Arial" w:cs="Arial"/>
+          <w:color w:val="0D0D0D"/>
+          <w:sz w:val="22"/>
+          <w:szCs w:val="22"/>
+        </w:rPr>
         <w:t>Evaluate models: Loop through the dictionary, make predictions on the test data, and compute evaluation metrics for each model.</w:t>
       </w:r>
     </w:p>
@@ -1902,12 +1975,16 @@
         <w:rPr>
           <w:rFonts w:ascii="Arial" w:hAnsi="Arial" w:cs="Arial"/>
           <w:color w:val="0D0D0D"/>
-        </w:rPr>
-      </w:pPr>
-      <w:r>
-        <w:rPr>
-          <w:rFonts w:ascii="Arial" w:hAnsi="Arial" w:cs="Arial"/>
-          <w:color w:val="0D0D0D"/>
+          <w:sz w:val="22"/>
+          <w:szCs w:val="22"/>
+        </w:rPr>
+      </w:pPr>
+      <w:r>
+        <w:rPr>
+          <w:rFonts w:ascii="Arial" w:hAnsi="Arial" w:cs="Arial"/>
+          <w:color w:val="0D0D0D"/>
+          <w:sz w:val="22"/>
+          <w:szCs w:val="22"/>
         </w:rPr>
         <w:t>Print results: Display accuracy, precision, recall, F1 score, and the detailed classification report for each model.</w:t>
       </w:r>
@@ -1917,6 +1994,9 @@
         <w:pStyle w:val="Heading3"/>
         <w:shd w:val="clear" w:color="auto" w:fill="FFFFFF"/>
         <w:spacing w:before="280" w:beforeAutospacing="0" w:after="0" w:afterAutospacing="0"/>
+        <w:rPr>
+          <w:rFonts w:ascii="Arial" w:hAnsi="Arial" w:cs="Arial"/>
+        </w:rPr>
       </w:pPr>
       <w:r>
         <w:rPr>
@@ -1933,11 +2013,18 @@
         <w:pStyle w:val="NormalWeb"/>
         <w:shd w:val="clear" w:color="auto" w:fill="FFFFFF"/>
         <w:spacing w:before="0" w:beforeAutospacing="0" w:after="300" w:afterAutospacing="0" w:line="480" w:lineRule="auto"/>
-      </w:pPr>
-      <w:r>
-        <w:rPr>
-          <w:rFonts w:ascii="Arial" w:hAnsi="Arial" w:cs="Arial"/>
-          <w:color w:val="0D0D0D"/>
+        <w:rPr>
+          <w:rFonts w:ascii="Arial" w:hAnsi="Arial" w:cs="Arial"/>
+          <w:sz w:val="22"/>
+          <w:szCs w:val="22"/>
+        </w:rPr>
+      </w:pPr>
+      <w:r>
+        <w:rPr>
+          <w:rFonts w:ascii="Arial" w:hAnsi="Arial" w:cs="Arial"/>
+          <w:color w:val="0D0D0D"/>
+          <w:sz w:val="22"/>
+          <w:szCs w:val="22"/>
         </w:rPr>
         <w:t>Explanation:</w:t>
       </w:r>
@@ -1954,22 +2041,27 @@
         <w:rPr>
           <w:rFonts w:ascii="Arial" w:hAnsi="Arial" w:cs="Arial"/>
           <w:color w:val="0D0D0D"/>
-        </w:rPr>
-      </w:pPr>
-      <w:r>
-        <w:rPr>
-          <w:rFonts w:ascii="Arial" w:hAnsi="Arial" w:cs="Arial"/>
-          <w:color w:val="0D0D0D"/>
-        </w:rPr>
+          <w:sz w:val="22"/>
+          <w:szCs w:val="22"/>
+        </w:rPr>
+      </w:pPr>
+      <w:r>
+        <w:rPr>
+          <w:rFonts w:ascii="Arial" w:hAnsi="Arial" w:cs="Arial"/>
+          <w:color w:val="0D0D0D"/>
+          <w:sz w:val="22"/>
+          <w:szCs w:val="22"/>
+        </w:rPr>
+        <w:lastRenderedPageBreak/>
         <w:t xml:space="preserve">Import necessary library: Import </w:t>
       </w:r>
       <w:proofErr w:type="spellStart"/>
       <w:r>
         <w:rPr>
-          <w:rFonts w:ascii="Consolas" w:hAnsi="Consolas" w:cs="Arial"/>
-          <w:color w:val="0D0D0D"/>
-          <w:sz w:val="21"/>
-          <w:szCs w:val="21"/>
+          <w:rFonts w:ascii="Arial" w:hAnsi="Arial" w:cs="Arial"/>
+          <w:color w:val="0D0D0D"/>
+          <w:sz w:val="22"/>
+          <w:szCs w:val="22"/>
         </w:rPr>
         <w:t>GridSearchCV</w:t>
       </w:r>
@@ -1978,6 +2070,8 @@
         <w:rPr>
           <w:rFonts w:ascii="Arial" w:hAnsi="Arial" w:cs="Arial"/>
           <w:color w:val="0D0D0D"/>
+          <w:sz w:val="22"/>
+          <w:szCs w:val="22"/>
         </w:rPr>
         <w:t xml:space="preserve"> from </w:t>
       </w:r>
@@ -1985,20 +2079,20 @@
       <w:proofErr w:type="gramStart"/>
       <w:r>
         <w:rPr>
-          <w:rFonts w:ascii="Consolas" w:hAnsi="Consolas" w:cs="Arial"/>
-          <w:color w:val="0D0D0D"/>
-          <w:sz w:val="21"/>
-          <w:szCs w:val="21"/>
+          <w:rFonts w:ascii="Arial" w:hAnsi="Arial" w:cs="Arial"/>
+          <w:color w:val="0D0D0D"/>
+          <w:sz w:val="22"/>
+          <w:szCs w:val="22"/>
         </w:rPr>
         <w:t>sklearn.model</w:t>
       </w:r>
       <w:proofErr w:type="gramEnd"/>
       <w:r>
         <w:rPr>
-          <w:rFonts w:ascii="Consolas" w:hAnsi="Consolas" w:cs="Arial"/>
-          <w:color w:val="0D0D0D"/>
-          <w:sz w:val="21"/>
-          <w:szCs w:val="21"/>
+          <w:rFonts w:ascii="Arial" w:hAnsi="Arial" w:cs="Arial"/>
+          <w:color w:val="0D0D0D"/>
+          <w:sz w:val="22"/>
+          <w:szCs w:val="22"/>
         </w:rPr>
         <w:t>_selection</w:t>
       </w:r>
@@ -2007,6 +2101,8 @@
         <w:rPr>
           <w:rFonts w:ascii="Arial" w:hAnsi="Arial" w:cs="Arial"/>
           <w:color w:val="0D0D0D"/>
+          <w:sz w:val="22"/>
+          <w:szCs w:val="22"/>
         </w:rPr>
         <w:t>.</w:t>
       </w:r>
@@ -2023,12 +2119,16 @@
         <w:rPr>
           <w:rFonts w:ascii="Arial" w:hAnsi="Arial" w:cs="Arial"/>
           <w:color w:val="0D0D0D"/>
-        </w:rPr>
-      </w:pPr>
-      <w:r>
-        <w:rPr>
-          <w:rFonts w:ascii="Arial" w:hAnsi="Arial" w:cs="Arial"/>
-          <w:color w:val="0D0D0D"/>
+          <w:sz w:val="22"/>
+          <w:szCs w:val="22"/>
+        </w:rPr>
+      </w:pPr>
+      <w:r>
+        <w:rPr>
+          <w:rFonts w:ascii="Arial" w:hAnsi="Arial" w:cs="Arial"/>
+          <w:color w:val="0D0D0D"/>
+          <w:sz w:val="22"/>
+          <w:szCs w:val="22"/>
         </w:rPr>
         <w:t>Define parameter grid: Create a dictionary specifying the hyperparameters and their possible values.</w:t>
       </w:r>
@@ -2045,12 +2145,16 @@
         <w:rPr>
           <w:rFonts w:ascii="Arial" w:hAnsi="Arial" w:cs="Arial"/>
           <w:color w:val="0D0D0D"/>
-        </w:rPr>
-      </w:pPr>
-      <w:r>
-        <w:rPr>
-          <w:rFonts w:ascii="Arial" w:hAnsi="Arial" w:cs="Arial"/>
-          <w:color w:val="0D0D0D"/>
+          <w:sz w:val="22"/>
+          <w:szCs w:val="22"/>
+        </w:rPr>
+      </w:pPr>
+      <w:r>
+        <w:rPr>
+          <w:rFonts w:ascii="Arial" w:hAnsi="Arial" w:cs="Arial"/>
+          <w:color w:val="0D0D0D"/>
+          <w:sz w:val="22"/>
+          <w:szCs w:val="22"/>
         </w:rPr>
         <w:t xml:space="preserve">Initialize </w:t>
       </w:r>
@@ -2059,6 +2163,8 @@
         <w:rPr>
           <w:rFonts w:ascii="Arial" w:hAnsi="Arial" w:cs="Arial"/>
           <w:color w:val="0D0D0D"/>
+          <w:sz w:val="22"/>
+          <w:szCs w:val="22"/>
         </w:rPr>
         <w:t>GridSearchCV</w:t>
       </w:r>
@@ -2067,16 +2173,18 @@
         <w:rPr>
           <w:rFonts w:ascii="Arial" w:hAnsi="Arial" w:cs="Arial"/>
           <w:color w:val="0D0D0D"/>
+          <w:sz w:val="22"/>
+          <w:szCs w:val="22"/>
         </w:rPr>
         <w:t xml:space="preserve">: Instantiate </w:t>
       </w:r>
       <w:proofErr w:type="spellStart"/>
       <w:r>
         <w:rPr>
-          <w:rFonts w:ascii="Consolas" w:hAnsi="Consolas" w:cs="Arial"/>
-          <w:color w:val="0D0D0D"/>
-          <w:sz w:val="21"/>
-          <w:szCs w:val="21"/>
+          <w:rFonts w:ascii="Arial" w:hAnsi="Arial" w:cs="Arial"/>
+          <w:color w:val="0D0D0D"/>
+          <w:sz w:val="22"/>
+          <w:szCs w:val="22"/>
         </w:rPr>
         <w:t>GridSearchCV</w:t>
       </w:r>
@@ -2085,16 +2193,18 @@
         <w:rPr>
           <w:rFonts w:ascii="Arial" w:hAnsi="Arial" w:cs="Arial"/>
           <w:color w:val="0D0D0D"/>
+          <w:sz w:val="22"/>
+          <w:szCs w:val="22"/>
         </w:rPr>
         <w:t xml:space="preserve"> with </w:t>
       </w:r>
       <w:proofErr w:type="spellStart"/>
       <w:r>
         <w:rPr>
-          <w:rFonts w:ascii="Consolas" w:hAnsi="Consolas" w:cs="Arial"/>
-          <w:color w:val="0D0D0D"/>
-          <w:sz w:val="21"/>
-          <w:szCs w:val="21"/>
+          <w:rFonts w:ascii="Arial" w:hAnsi="Arial" w:cs="Arial"/>
+          <w:color w:val="0D0D0D"/>
+          <w:sz w:val="22"/>
+          <w:szCs w:val="22"/>
         </w:rPr>
         <w:t>RandomForestClassifier</w:t>
       </w:r>
@@ -2103,6 +2213,8 @@
         <w:rPr>
           <w:rFonts w:ascii="Arial" w:hAnsi="Arial" w:cs="Arial"/>
           <w:color w:val="0D0D0D"/>
+          <w:sz w:val="22"/>
+          <w:szCs w:val="22"/>
         </w:rPr>
         <w:t>, parameter grid, 5-fold cross-validation, and accuracy as the scoring metric.</w:t>
       </w:r>
@@ -2119,12 +2231,16 @@
         <w:rPr>
           <w:rFonts w:ascii="Arial" w:hAnsi="Arial" w:cs="Arial"/>
           <w:color w:val="0D0D0D"/>
-        </w:rPr>
-      </w:pPr>
-      <w:r>
-        <w:rPr>
-          <w:rFonts w:ascii="Arial" w:hAnsi="Arial" w:cs="Arial"/>
-          <w:color w:val="0D0D0D"/>
+          <w:sz w:val="22"/>
+          <w:szCs w:val="22"/>
+        </w:rPr>
+      </w:pPr>
+      <w:r>
+        <w:rPr>
+          <w:rFonts w:ascii="Arial" w:hAnsi="Arial" w:cs="Arial"/>
+          <w:color w:val="0D0D0D"/>
+          <w:sz w:val="22"/>
+          <w:szCs w:val="22"/>
         </w:rPr>
         <w:t xml:space="preserve">Fit </w:t>
       </w:r>
@@ -2133,6 +2249,8 @@
         <w:rPr>
           <w:rFonts w:ascii="Arial" w:hAnsi="Arial" w:cs="Arial"/>
           <w:color w:val="0D0D0D"/>
+          <w:sz w:val="22"/>
+          <w:szCs w:val="22"/>
         </w:rPr>
         <w:t>GridSearchCV</w:t>
       </w:r>
@@ -2141,6 +2259,8 @@
         <w:rPr>
           <w:rFonts w:ascii="Arial" w:hAnsi="Arial" w:cs="Arial"/>
           <w:color w:val="0D0D0D"/>
+          <w:sz w:val="22"/>
+          <w:szCs w:val="22"/>
         </w:rPr>
         <w:t>: Fit the grid search to the training data.</w:t>
       </w:r>
@@ -2157,12 +2277,16 @@
         <w:rPr>
           <w:rFonts w:ascii="Arial" w:hAnsi="Arial" w:cs="Arial"/>
           <w:color w:val="0D0D0D"/>
-        </w:rPr>
-      </w:pPr>
-      <w:r>
-        <w:rPr>
-          <w:rFonts w:ascii="Arial" w:hAnsi="Arial" w:cs="Arial"/>
-          <w:color w:val="0D0D0D"/>
+          <w:sz w:val="22"/>
+          <w:szCs w:val="22"/>
+        </w:rPr>
+      </w:pPr>
+      <w:r>
+        <w:rPr>
+          <w:rFonts w:ascii="Arial" w:hAnsi="Arial" w:cs="Arial"/>
+          <w:color w:val="0D0D0D"/>
+          <w:sz w:val="22"/>
+          <w:szCs w:val="22"/>
         </w:rPr>
         <w:t>Best parameters and score: Print the best hyperparameters and the corresponding score.</w:t>
       </w:r>
@@ -2179,12 +2303,16 @@
         <w:rPr>
           <w:rFonts w:ascii="Arial" w:hAnsi="Arial" w:cs="Arial"/>
           <w:color w:val="0D0D0D"/>
-        </w:rPr>
-      </w:pPr>
-      <w:r>
-        <w:rPr>
-          <w:rFonts w:ascii="Arial" w:hAnsi="Arial" w:cs="Arial"/>
-          <w:color w:val="0D0D0D"/>
+          <w:sz w:val="22"/>
+          <w:szCs w:val="22"/>
+        </w:rPr>
+      </w:pPr>
+      <w:r>
+        <w:rPr>
+          <w:rFonts w:ascii="Arial" w:hAnsi="Arial" w:cs="Arial"/>
+          <w:color w:val="0D0D0D"/>
+          <w:sz w:val="22"/>
+          <w:szCs w:val="22"/>
         </w:rPr>
         <w:t>Train with best parameters: Retrieve the best model and fit it to the training data.</w:t>
       </w:r>
@@ -2216,22 +2344,34 @@
         <w:pStyle w:val="Heading3"/>
         <w:shd w:val="clear" w:color="auto" w:fill="FFFFFF"/>
         <w:spacing w:before="280" w:beforeAutospacing="0" w:after="0" w:afterAutospacing="0"/>
+        <w:rPr>
+          <w:rFonts w:ascii="Arial" w:hAnsi="Arial" w:cs="Arial"/>
+        </w:rPr>
       </w:pPr>
     </w:p>
     <w:p>
       <w:pPr>
         <w:pStyle w:val="NormalWeb"/>
         <w:shd w:val="clear" w:color="auto" w:fill="FFFFFF"/>
-        <w:spacing w:before="0" w:beforeAutospacing="0" w:after="0" w:afterAutospacing="0" w:line="480" w:lineRule="auto"/>
-      </w:pPr>
-      <w:r>
-        <w:rPr>
-          <w:rFonts w:ascii="Arial" w:hAnsi="Arial" w:cs="Arial"/>
-          <w:color w:val="0D0D0D"/>
+        <w:spacing w:before="0" w:beforeAutospacing="0" w:after="0" w:afterAutospacing="0" w:line="360" w:lineRule="auto"/>
+        <w:rPr>
+          <w:rFonts w:ascii="Arial" w:hAnsi="Arial" w:cs="Arial"/>
+          <w:sz w:val="22"/>
+          <w:szCs w:val="22"/>
+        </w:rPr>
+      </w:pPr>
+      <w:bookmarkStart w:id="0" w:name="_GoBack"/>
+      <w:r>
+        <w:rPr>
+          <w:rFonts w:ascii="Arial" w:hAnsi="Arial" w:cs="Arial"/>
+          <w:color w:val="0D0D0D"/>
+          <w:sz w:val="22"/>
+          <w:szCs w:val="22"/>
         </w:rPr>
         <w:t>This project demonstrates the steps involved in a machine learning pipeline using the Iris dataset, including data collection, preprocessing, exploratory data analysis, feature selection, model selection, training, evaluation, and hyperparameter tuning. Each step is crucial for building a robust and reliable machine learning model. This structured approach helps ensure that the model generalizes well to unseen data and provides accurate predictions.</w:t>
       </w:r>
     </w:p>
+    <w:bookmarkEnd w:id="0"/>
     <w:p>
       <w:pPr>
         <w:spacing w:before="280" w:after="80" w:line="240" w:lineRule="auto"/>

</xml_diff>